<commit_message>
Replace contract template with fully clean v2 (manual rebuild)
</commit_message>
<xml_diff>
--- a/assets/PRS_Contract_Template_Full_Modernized_v2.docx
+++ b/assets/PRS_Contract_Template_Full_Modernized_v2.docx
@@ -2,405 +2,315 @@
 <file path=word/document.xml><?xml version="1.0" encoding="utf-8"?>
 <w:document xmlns:wpc="http://schemas.microsoft.com/office/word/2010/wordprocessingCanvas" xmlns:cx="http://schemas.microsoft.com/office/drawing/2014/chartex" xmlns:cx1="http://schemas.microsoft.com/office/drawing/2015/9/8/chartex" xmlns:cx2="http://schemas.microsoft.com/office/drawing/2015/10/21/chartex" xmlns:cx3="http://schemas.microsoft.com/office/drawing/2016/5/9/chartex" xmlns:cx4="http://schemas.microsoft.com/office/drawing/2016/5/10/chartex" xmlns:cx5="http://schemas.microsoft.com/office/drawing/2016/5/11/chartex" xmlns:cx6="http://schemas.microsoft.com/office/drawing/2016/5/12/chartex" xmlns:cx7="http://schemas.microsoft.com/office/drawing/2016/5/13/chartex" xmlns:cx8="http://schemas.microsoft.com/office/drawing/2016/5/14/chartex" xmlns:mc="http://schemas.openxmlformats.org/markup-compatibility/2006" xmlns:aink="http://schemas.microsoft.com/office/drawing/2016/ink" xmlns:am3d="http://schemas.microsoft.com/office/drawing/2017/model3d" xmlns:o="urn:schemas-microsoft-com:office:office" xmlns:oel="http://schemas.microsoft.com/office/2019/extlst" xmlns:r="http://schemas.openxmlformats.org/officeDocument/2006/relationships" xmlns:m="http://schemas.openxmlformats.org/officeDocument/2006/math" xmlns:v="urn:schemas-microsoft-com:vml" xmlns:wp14="http://schemas.microsoft.com/office/word/2010/wordprocessingDrawing" xmlns:wp="http://schemas.openxmlformats.org/drawingml/2006/wordprocessingDrawing" xmlns:w10="urn:schemas-microsoft-com:office:word" xmlns:w="http://schemas.openxmlformats.org/wordprocessingml/2006/main" xmlns:w14="http://schemas.microsoft.com/office/word/2010/wordml" xmlns:w15="http://schemas.microsoft.com/office/word/2012/wordml" xmlns:w16cex="http://schemas.microsoft.com/office/word/2018/wordml/cex" xmlns:w16cid="http://schemas.microsoft.com/office/word/2016/wordml/cid" xmlns:w16="http://schemas.microsoft.com/office/word/2018/wordml" xmlns:w16du="http://schemas.microsoft.com/office/word/2023/wordml/word16du" xmlns:w16sdtdh="http://schemas.microsoft.com/office/word/2020/wordml/sdtdatahash" xmlns:w16sdtfl="http://schemas.microsoft.com/office/word/2024/wordml/sdtformatlock" xmlns:w16se="http://schemas.microsoft.com/office/word/2015/wordml/symex" xmlns:wpg="http://schemas.microsoft.com/office/word/2010/wordprocessingGroup" xmlns:wpi="http://schemas.microsoft.com/office/word/2010/wordprocessingInk" xmlns:wne="http://schemas.microsoft.com/office/word/2006/wordml" xmlns:wps="http://schemas.microsoft.com/office/word/2010/wordprocessingShape" mc:Ignorable="w14 w15 w16se w16cid w16 w16cex w16sdtdh w16sdtfl w16du wp14">
   <w:body>
-    <w:p>
-      <w:pPr>
+    <w:tbl>
+      <w:tblPr>
+        <w:tblW w:w="0" w:type="auto"/>
         <w:jc w:val="center"/>
-      </w:pPr>
-      <w:r>
-        <w:rPr>
-          <w:b/>
-          <w:sz w:val="28"/>
-        </w:rPr>
-        <w:t>PHILLY ROCK AND SOUL ENTERTAINMENT AGREEMENT</w:t>
-      </w:r>
-    </w:p>
-    <w:p/>
+        <w:tblLook w:val="04A0" w:firstRow="1" w:lastRow="0" w:firstColumn="1" w:lastColumn="0" w:noHBand="0" w:noVBand="1"/>
+      </w:tblPr>
+      <w:tblGrid>
+        <w:gridCol w:w="4320"/>
+        <w:gridCol w:w="4320"/>
+      </w:tblGrid>
+      <w:tr>
+        <w:trPr>
+          <w:jc w:val="center"/>
+        </w:trPr>
+        <w:tc>
+          <w:tcPr>
+            <w:tcW w:w="4320" w:type="dxa"/>
+          </w:tcPr>
+          <w:p>
+            <w:r>
+              <w:t>{{ logo_image }}</w:t>
+            </w:r>
+          </w:p>
+        </w:tc>
+        <w:tc>
+          <w:tcPr>
+            <w:tcW w:w="4320" w:type="dxa"/>
+          </w:tcPr>
+          <w:p>
+            <w:pPr>
+              <w:jc w:val="right"/>
+            </w:pPr>
+            <w:r>
+              <w:rPr>
+                <w:b/>
+                <w:sz w:val="40"/>
+              </w:rPr>
+              <w:t>PHILLY ROCK AND SOUL ENTERTAINMENT AGREEMENT</w:t>
+            </w:r>
+          </w:p>
+        </w:tc>
+      </w:tr>
+    </w:tbl>
     <w:p>
       <w:r>
-        <w:rPr>
-          <w:b/>
-        </w:rPr>
-        <w:t>Introduction and Parties</w:t>
+        <w:br/>
       </w:r>
     </w:p>
     <w:p>
       <w:r>
-        <w:t>This Entertainment Agreement ("Agreement") covers the musical services to be provided by Philly Rock and Soul (the "Band") and {{ private_organizer }} (the "Host"). Any alterations to this Agreement must be made in writing and signed by both parties.</w:t>
+        <w:t>This Entertainment Agreement ("Agreement") is between Philly Rock and Soul (“the Band”) and {{ private_organizer }} (“the Host”). Any alterations to this Agreement must be made in writing and signed by both parties</w:t>
       </w:r>
-    </w:p>
-    <w:p>
       <w:r>
-        <w:t>By signing this Agreement, the Host agrees to engage the Band for a performance at {{ venue_name }} for the event described as {{ event_type }} (the "Event"), taking place on {{ gig_event_date }}.</w:t>
+        <w:t>.</w:t>
       </w:r>
-    </w:p>
-    <w:p/>
-    <w:p>
       <w:r>
-        <w:rPr>
-          <w:b/>
-        </w:rPr>
-        <w:t>Payment and Deposit Schedule</w:t>
+        <w:br/>
       </w:r>
-    </w:p>
-    <w:p>
       <w:r>
-        <w:t>The total fee for the Event is ${{ contract_total_amount }}, payable according to the following schedule:</w:t>
+        <w:br/>
+        <w:t>The Host agrees to engage the Band for a performance at {{ venue_name }}, located in {{ venue_city }}, {{ venue_state }}, for the event described as {{ private_event_type }} (“the Event”), scheduled for {{ event_date_long }}.</w:t>
       </w:r>
-    </w:p>
-    <w:p>
-      <w:pPr>
-        <w:pStyle w:val="ListBullet"/>
-      </w:pPr>
       <w:r>
-        <w:t>Initial Deposit: ${{ private_deposit1_amount }} due upon signing this Agreement{% if private_deposit1_due_date %} (on or before {{ private_deposit1_due_date }}){% endif %}.</w:t>
+        <w:br/>
       </w:r>
-    </w:p>
-    <w:p>
-      <w:pPr>
-        <w:pStyle w:val="ListBullet"/>
-      </w:pPr>
       <w:r>
-        <w:t>Second Deposit: ${{ private_deposit2_amount }} due on or before {{ private_deposit2_due_date }}.</w:t>
+        <w:br/>
+        <w:t>---</w:t>
       </w:r>
-    </w:p>
-    <w:p>
-      <w:pPr>
-        <w:pStyle w:val="ListBullet"/>
-      </w:pPr>
       <w:r>
-        <w:t>Final Payment: ${{ computed_final_payment_amount }} due no later than {{ private_final_payment_due_date }}.</w:t>
+        <w:br/>
       </w:r>
-    </w:p>
-    <w:p>
       <w:r>
-        <w:t>All checks shall be made payable to Philly Rock and Soul. Major credit cards may be used; however, a 4.5% convenience fee will be added to the total amount charged if this payment method is selected.</w:t>
+        <w:br/>
+        <w:t>PAYMENT AND DEPOSIT SCHEDULE</w:t>
       </w:r>
-    </w:p>
-    <w:p/>
-    <w:p>
       <w:r>
-        <w:rPr>
-          <w:b/>
-        </w:rPr>
-        <w:t>Performance Details</w:t>
+        <w:br/>
       </w:r>
-    </w:p>
-    <w:p>
       <w:r>
-        <w:t>The Band will perform for a minimum duration of {{ computed_duration_hours }} hours, based on the Event schedule agreed upon by both parties. The performance details are as follows:</w:t>
+        <w:br/>
+        <w:t>The total fee for the Event is ${{ contract_total_amount }}, payable as follows:</w:t>
       </w:r>
-    </w:p>
-    <w:p>
-      <w:pPr>
-        <w:pStyle w:val="ListBullet"/>
-      </w:pPr>
       <w:r>
-        <w:t>Date: {{ gig_event_date }}</w:t>
+        <w:br/>
       </w:r>
-    </w:p>
-    <w:p>
-      <w:pPr>
-        <w:pStyle w:val="ListBullet"/>
-      </w:pPr>
       <w:r>
-        <w:t>Venue: {{ venue_name }}, {{ venue_city }}, {{ venue_state }}</w:t>
+        <w:br/>
+        <w:t>- Initial Deposit: ${{ private_deposit1_amount }}</w:t>
       </w:r>
-    </w:p>
-    <w:p>
-      <w:pPr>
-        <w:pStyle w:val="ListBullet"/>
-      </w:pPr>
+      <w:r>
+        <w:br/>
+        <w:t xml:space="preserve">  {% if private_deposit1_due_date %}Due on or before {{ private_deposit1_due_date }}{% else %}Due upon signing this Agreement{% endif %}</w:t>
+      </w:r>
+      <w:r>
+        <w:br/>
+      </w:r>
+      <w:r>
+        <w:br/>
+        <w:t>- Second Deposit: ${{ private_deposit2_amount }}</w:t>
+      </w:r>
+      <w:r>
+        <w:br/>
+        <w:t xml:space="preserve">  {% if private_deposit2_due_date %}Due on or before {{ private_deposit2_due_date }}{% endif %}</w:t>
+      </w:r>
+      <w:r>
+        <w:br/>
+      </w:r>
+      <w:r>
+        <w:br/>
+        <w:t>- Final Payment: ${{ computed_final_payment_amount }}</w:t>
+      </w:r>
+      <w:r>
+        <w:br/>
+        <w:t xml:space="preserve">  {% if private_final_payment_due_date %}Due on or before {{ private_final_payment_due_date }}{% endif %}</w:t>
+      </w:r>
+      <w:r>
+        <w:br/>
+      </w:r>
+      <w:r>
+        <w:br/>
+        <w:t>All checks shall be made payable to Philly Rock and Soul. Credit cards may be used; a 4.5% convenience fee applies.</w:t>
+      </w:r>
+      <w:r>
+        <w:br/>
+      </w:r>
+      <w:r>
+        <w:br/>
+        <w:t>---</w:t>
+      </w:r>
+      <w:r>
+        <w:br/>
+      </w:r>
+      <w:r>
+        <w:br/>
+        <w:t>PERFORMANCE DETAILS</w:t>
+      </w:r>
+      <w:r>
+        <w:br/>
+      </w:r>
+      <w:r>
+        <w:br/>
+      </w:r>
       <w:r>
         <w:lastRenderedPageBreak/>
-        <w:t>Cocktail Coverage: {% if private_cocktail_coverage %}{{ private_cocktail_coverage }}{% else %}N/A{% endif %}</w:t>
+        <w:t>- Date: {{ event_date_long }}</w:t>
       </w:r>
-    </w:p>
-    <w:p>
-      <w:pPr>
-        <w:pStyle w:val="ListBullet"/>
-      </w:pPr>
       <w:r>
-        <w:t>Reception Time: {{ gig_start_time|to_12h }} – {{ gig_end_time|to_12h }}</w:t>
+        <w:br/>
+        <w:t>- Time: {{ start_time_12h }} – {{ end_time_12h }}</w:t>
       </w:r>
-    </w:p>
-    <w:p>
       <w:r>
-        <w:t>Special Instructions: {{ special_instructions }}</w:t>
+        <w:br/>
+        <w:t>- Reception Time: {{ reception_time_12h }}</w:t>
       </w:r>
-    </w:p>
-    <w:p>
       <w:r>
-        <w:t>Additional Notes: {{ gig_notes }}</w:t>
+        <w:br/>
+        <w:t>- Venue: {{ venue_name }}, {{ venue_city }}, {{ venue_state }}</w:t>
       </w:r>
-    </w:p>
-    <w:p/>
-    <w:p>
       <w:r>
-        <w:rPr>
-          <w:b/>
-        </w:rPr>
-        <w:t>Event Package and Performance Terms</w:t>
+        <w:br/>
       </w:r>
-    </w:p>
-    <w:p>
       <w:r>
-        <w:t>The Host and the Band agree to the following details for the Event:</w:t>
+        <w:br/>
+        <w:t>Cocktail Coverage:</w:t>
       </w:r>
-    </w:p>
-    <w:p>
       <w:r>
-        <w:t>Premium Band Package — Total Fee: ${{ contract_total_amount }}</w:t>
+        <w:br/>
+        <w:t>{% if private_cocktail_coverage %}{{ private_cocktail_coverage }}{% else %}N/A{% endif %}</w:t>
       </w:r>
-    </w:p>
-    <w:p>
-      <w:pPr>
-        <w:pStyle w:val="ListBullet"/>
-      </w:pPr>
       <w:r>
-        <w:t>Music performed by the full 9-piece band, including two vocalists, during the Event.</w:t>
+        <w:br/>
       </w:r>
-    </w:p>
-    <w:p>
-      <w:pPr>
-        <w:pStyle w:val="ListBullet"/>
-      </w:pPr>
       <w:r>
-        <w:t>Cocktail ensemble music as negotiated and noted in the Performance Details section.</w:t>
+        <w:br/>
+        <w:t>Special Instructions:</w:t>
       </w:r>
-    </w:p>
-    <w:p>
-      <w:pPr>
-        <w:pStyle w:val="ListBullet"/>
-      </w:pPr>
       <w:r>
-        <w:t>Professional sound engineer with independent PA and full sound reinforcement equipment.</w:t>
+        <w:br/>
+        <w:t>{{ private_special_instructions or "None" }}</w:t>
       </w:r>
-    </w:p>
-    <w:p>
-      <w:pPr>
-        <w:pStyle w:val="ListBullet"/>
-      </w:pPr>
       <w:r>
-        <w:t>Recorded music during scheduled breaks.</w:t>
+        <w:br/>
       </w:r>
-    </w:p>
-    <w:p>
-      <w:pPr>
-        <w:pStyle w:val="ListBullet"/>
-      </w:pPr>
       <w:r>
-        <w:t>Standard stage lighting as available.</w:t>
+        <w:br/>
+        <w:t>Additional Notes:</w:t>
       </w:r>
-    </w:p>
-    <w:p>
-      <w:pPr>
-        <w:pStyle w:val="ListBullet"/>
-      </w:pPr>
       <w:r>
-        <w:t>Adherence to the Event schedule as provided in the Run of Show.</w:t>
+        <w:br/>
+        <w:t>{{ gig_notes or "None" }}</w:t>
       </w:r>
-    </w:p>
-    <w:p>
-      <w:pPr>
-        <w:pStyle w:val="ListBullet"/>
-      </w:pPr>
       <w:r>
-        <w:t>Additional hours beyond the scheduled reception end time with the full band are available at $500 per hour, booked in whole-hour increments regardless of the actual additional time requested.</w:t>
+        <w:br/>
       </w:r>
-    </w:p>
-    <w:p/>
-    <w:p>
       <w:r>
-        <w:rPr>
-          <w:b/>
-        </w:rPr>
-        <w:t>Host Responsibilities</w:t>
+        <w:br/>
+        <w:t>---</w:t>
       </w:r>
-    </w:p>
-    <w:p>
       <w:r>
-        <w:t>To ensure a safe and effective performance environment, the Host agrees to provide:</w:t>
+        <w:br/>
       </w:r>
-    </w:p>
-    <w:p>
-      <w:pPr>
-        <w:pStyle w:val="ListBullet"/>
-      </w:pPr>
       <w:r>
-        <w:t>Adequate electrical supply suitable for professional sound equipment.</w:t>
+        <w:br/>
+        <w:t>EVENT PACKAGE AND BAND SERVICES</w:t>
       </w:r>
-    </w:p>
-    <w:p>
-      <w:pPr>
-        <w:pStyle w:val="ListBullet"/>
-      </w:pPr>
       <w:r>
-        <w:t>A performance area of no less than 10’ x 20’.</w:t>
+        <w:br/>
       </w:r>
-    </w:p>
-    <w:p>
-      <w:pPr>
-        <w:pStyle w:val="ListBullet"/>
-      </w:pPr>
       <w:r>
-        <w:t>Access to the performance area at least three (3) hours prior to the scheduled event start time.</w:t>
+        <w:br/>
+        <w:t>- Total Performance Duration: {{ computed_duration_hours }} hours</w:t>
       </w:r>
-    </w:p>
-    <w:p>
       <w:r>
-        <w:t>Setup of instruments, sound equipment, and musical organization is the sole responsibility of the Band. The Band will not participate in any other event setup duties.</w:t>
+        <w:br/>
+        <w:t>- Package Name: {{ private_package_name or "Standard Performance Package" }}</w:t>
       </w:r>
-    </w:p>
-    <w:p/>
-    <w:p>
       <w:r>
-        <w:rPr>
-          <w:b/>
-        </w:rPr>
-        <w:lastRenderedPageBreak/>
-        <w:t>Changes and Adjustments</w:t>
+        <w:br/>
+        <w:t>- Band Size: {% if private_band_size %}{{ private_band_size }}-piece band{% else %}Full band{% endif %}</w:t>
       </w:r>
-    </w:p>
-    <w:p>
       <w:r>
-        <w:t>The parties acknowledge that special circumstances may arise which require adjustments to this Agreement. Any changes—including venue changes, extended performance duration, or other modifications—must be discussed in good faith and agreed to in writing by both parties.</w:t>
+        <w:br/>
+        <w:t>- Vocalists: {% if private_num_vocalists %}{{ private_num_vocalists }} vocalists{% else %}As normally staffed{% endif %}</w:t>
       </w:r>
-    </w:p>
-    <w:p/>
-    <w:p>
       <w:r>
-        <w:rPr>
-          <w:b/>
-        </w:rPr>
-        <w:t>Cancellation and Force Majeure</w:t>
+        <w:br/>
       </w:r>
-    </w:p>
-    <w:p>
       <w:r>
-        <w:t>If the Host cancels the Band’s performance for any reason other than a valid force majeure situation, all deposits paid to date shall be forfeited.</w:t>
+        <w:br/>
+        <w:t>Overtime: ${{ private_overtime_rate_per_half_hour }} per 30 minutes</w:t>
       </w:r>
-    </w:p>
-    <w:p>
       <w:r>
-        <w:t>In the case of Event postponement due to force majeure circumstances, deposits may be applied to the rescheduled date at the Band’s discretion.</w:t>
+        <w:br/>
       </w:r>
-    </w:p>
-    <w:p>
       <w:r>
-        <w:t>If the Band becomes unable to perform due to illness or other unforeseen circumstances, all deposits shall be returned to the Host, and the Band will assist by providing a list of suitable replacement acts.</w:t>
+        <w:br/>
+        <w:t>---</w:t>
       </w:r>
-    </w:p>
-    <w:p/>
-    <w:p>
       <w:r>
-        <w:rPr>
-          <w:b/>
-        </w:rPr>
-        <w:t>Agreement and Signatures</w:t>
+        <w:br/>
       </w:r>
-    </w:p>
-    <w:p>
       <w:r>
-        <w:t>By signing this Agreement, both parties affirm that they have read, understand, and agree to the terms set forth herein.</w:t>
+        <w:br/>
+        <w:t>AGREEMENT AND SIGNATURES</w:t>
       </w:r>
-    </w:p>
-    <w:p>
       <w:r>
-        <w:t>Please sign and return a copy to:</w:t>
+        <w:br/>
       </w:r>
-    </w:p>
-    <w:p/>
-    <w:p>
       <w:r>
+        <w:br/>
+        <w:t>Host / Client:</w:t>
+      </w:r>
+      <w:r>
+        <w:br/>
+        <w:t>Printed Name: {{ private_client_name }}</w:t>
+      </w:r>
+      <w:r>
+        <w:br/>
+        <w:t>Signature: ______________________________</w:t>
+      </w:r>
+      <w:r>
+        <w:br/>
+        <w:t>Date: __________________</w:t>
+      </w:r>
+      <w:r>
+        <w:br/>
+      </w:r>
+      <w:r>
+        <w:br/>
+        <w:t>For Philly Rock and Soul:</w:t>
+      </w:r>
+      <w:r>
+        <w:br/>
+      </w:r>
+      <w:r>
+        <w:br/>
+        <w:t>{{ signature_image }}</w:t>
+      </w:r>
+      <w:r>
+        <w:br/>
+      </w:r>
+      <w:r>
+        <w:br/>
         <w:t>Ray Saputelli</w:t>
       </w:r>
-    </w:p>
-    <w:p>
       <w:r>
+        <w:br/>
         <w:t>Managing Member, RJS Entertainment, LLC</w:t>
       </w:r>
-    </w:p>
-    <w:p>
       <w:r>
+        <w:br/>
+      </w:r>
+      <w:r>
+        <w:lastRenderedPageBreak/>
         <w:t>On behalf of Philly Rock and Soul</w:t>
       </w:r>
-    </w:p>
-    <w:p>
       <w:r>
-        <w:t>46 Stirrup Lane</w:t>
+        <w:br/>
       </w:r>
-    </w:p>
-    <w:p>
       <w:r>
-        <w:t>Thornton, PA 19373</w:t>
-      </w:r>
-    </w:p>
-    <w:p/>
-    <w:p>
-      <w:r>
-        <w:rPr>
-          <w:b/>
-        </w:rPr>
-        <w:lastRenderedPageBreak/>
-        <w:t>Host / Client Signature</w:t>
-      </w:r>
-    </w:p>
-    <w:p>
-      <w:r>
-        <w:t>Client/Host Signature: _______________________________</w:t>
-      </w:r>
-    </w:p>
-    <w:p>
-      <w:r>
-        <w:t>Printed Name: {{ client_name }}</w:t>
-      </w:r>
-    </w:p>
-    <w:p>
-      <w:r>
+        <w:br/>
         <w:t>Date: __________________</w:t>
       </w:r>
-    </w:p>
-    <w:p/>
-    <w:p>
       <w:r>
-        <w:rPr>
-          <w:b/>
-        </w:rPr>
-        <w:t>Band Signature</w:t>
-      </w:r>
-    </w:p>
-    <w:p>
-      <w:r>
-        <w:t>For Philly Rock and Soul:</w:t>
-      </w:r>
-    </w:p>
-    <w:p>
-      <w:r>
-        <w:t>{{ rays_signature }}</w:t>
-      </w:r>
-    </w:p>
-    <w:p>
-      <w:r>
-        <w:t>Ray Saputelli</w:t>
-      </w:r>
-    </w:p>
-    <w:p>
-      <w:r>
-        <w:t>Managing Member, RJS Entertainment, LLC</w:t>
-      </w:r>
-    </w:p>
-    <w:p>
-      <w:r>
-        <w:t>On behalf of Philly Rock and Soul</w:t>
-      </w:r>
-    </w:p>
-    <w:p>
-      <w:r>
-        <w:t>Date: __________________</w:t>
+        <w:br/>
       </w:r>
     </w:p>
     <w:sectPr>
-      <w:headerReference w:type="default" r:id="rId8"/>
       <w:pgSz w:w="12240" w:h="15840"/>
       <w:pgMar w:top="1440" w:right="1800" w:bottom="1440" w:left="1800" w:header="720" w:footer="720" w:gutter="0"/>
       <w:cols w:space="720"/>
@@ -408,106 +318,6 @@
     </w:sectPr>
   </w:body>
 </w:document>
-</file>
-
-<file path=word/endnotes.xml><?xml version="1.0" encoding="utf-8"?>
-<w:endnotes xmlns:wpc="http://schemas.microsoft.com/office/word/2010/wordprocessingCanvas" xmlns:cx="http://schemas.microsoft.com/office/drawing/2014/chartex" xmlns:cx1="http://schemas.microsoft.com/office/drawing/2015/9/8/chartex" xmlns:cx2="http://schemas.microsoft.com/office/drawing/2015/10/21/chartex" xmlns:cx3="http://schemas.microsoft.com/office/drawing/2016/5/9/chartex" xmlns:cx4="http://schemas.microsoft.com/office/drawing/2016/5/10/chartex" xmlns:cx5="http://schemas.microsoft.com/office/drawing/2016/5/11/chartex" xmlns:cx6="http://schemas.microsoft.com/office/drawing/2016/5/12/chartex" xmlns:cx7="http://schemas.microsoft.com/office/drawing/2016/5/13/chartex" xmlns:cx8="http://schemas.microsoft.com/office/drawing/2016/5/14/chartex" xmlns:mc="http://schemas.openxmlformats.org/markup-compatibility/2006" xmlns:aink="http://schemas.microsoft.com/office/drawing/2016/ink" xmlns:am3d="http://schemas.microsoft.com/office/drawing/2017/model3d" xmlns:o="urn:schemas-microsoft-com:office:office" xmlns:oel="http://schemas.microsoft.com/office/2019/extlst" xmlns:r="http://schemas.openxmlformats.org/officeDocument/2006/relationships" xmlns:m="http://schemas.openxmlformats.org/officeDocument/2006/math" xmlns:v="urn:schemas-microsoft-com:vml" xmlns:wp14="http://schemas.microsoft.com/office/word/2010/wordprocessingDrawing" xmlns:wp="http://schemas.openxmlformats.org/drawingml/2006/wordprocessingDrawing" xmlns:w10="urn:schemas-microsoft-com:office:word" xmlns:w="http://schemas.openxmlformats.org/wordprocessingml/2006/main" xmlns:w14="http://schemas.microsoft.com/office/word/2010/wordml" xmlns:w15="http://schemas.microsoft.com/office/word/2012/wordml" xmlns:w16cex="http://schemas.microsoft.com/office/word/2018/wordml/cex" xmlns:w16cid="http://schemas.microsoft.com/office/word/2016/wordml/cid" xmlns:w16="http://schemas.microsoft.com/office/word/2018/wordml" xmlns:w16du="http://schemas.microsoft.com/office/word/2023/wordml/word16du" xmlns:w16sdtdh="http://schemas.microsoft.com/office/word/2020/wordml/sdtdatahash" xmlns:w16sdtfl="http://schemas.microsoft.com/office/word/2024/wordml/sdtformatlock" xmlns:w16se="http://schemas.microsoft.com/office/word/2015/wordml/symex" xmlns:wpg="http://schemas.microsoft.com/office/word/2010/wordprocessingGroup" xmlns:wpi="http://schemas.microsoft.com/office/word/2010/wordprocessingInk" xmlns:wne="http://schemas.microsoft.com/office/word/2006/wordml" xmlns:wps="http://schemas.microsoft.com/office/word/2010/wordprocessingShape" mc:Ignorable="w14 w15 w16se w16cid w16 w16cex w16sdtdh w16sdtfl w16du wp14">
-  <w:endnote w:type="separator" w:id="-1">
-    <w:p>
-      <w:pPr>
-        <w:spacing w:after="0" w:line="240" w:lineRule="auto"/>
-      </w:pPr>
-      <w:r>
-        <w:separator/>
-      </w:r>
-    </w:p>
-  </w:endnote>
-  <w:endnote w:type="continuationSeparator" w:id="0">
-    <w:p>
-      <w:pPr>
-        <w:spacing w:after="0" w:line="240" w:lineRule="auto"/>
-      </w:pPr>
-      <w:r>
-        <w:continuationSeparator/>
-      </w:r>
-    </w:p>
-  </w:endnote>
-</w:endnotes>
-</file>
-
-<file path=word/footnotes.xml><?xml version="1.0" encoding="utf-8"?>
-<w:footnotes xmlns:wpc="http://schemas.microsoft.com/office/word/2010/wordprocessingCanvas" xmlns:cx="http://schemas.microsoft.com/office/drawing/2014/chartex" xmlns:cx1="http://schemas.microsoft.com/office/drawing/2015/9/8/chartex" xmlns:cx2="http://schemas.microsoft.com/office/drawing/2015/10/21/chartex" xmlns:cx3="http://schemas.microsoft.com/office/drawing/2016/5/9/chartex" xmlns:cx4="http://schemas.microsoft.com/office/drawing/2016/5/10/chartex" xmlns:cx5="http://schemas.microsoft.com/office/drawing/2016/5/11/chartex" xmlns:cx6="http://schemas.microsoft.com/office/drawing/2016/5/12/chartex" xmlns:cx7="http://schemas.microsoft.com/office/drawing/2016/5/13/chartex" xmlns:cx8="http://schemas.microsoft.com/office/drawing/2016/5/14/chartex" xmlns:mc="http://schemas.openxmlformats.org/markup-compatibility/2006" xmlns:aink="http://schemas.microsoft.com/office/drawing/2016/ink" xmlns:am3d="http://schemas.microsoft.com/office/drawing/2017/model3d" xmlns:o="urn:schemas-microsoft-com:office:office" xmlns:oel="http://schemas.microsoft.com/office/2019/extlst" xmlns:r="http://schemas.openxmlformats.org/officeDocument/2006/relationships" xmlns:m="http://schemas.openxmlformats.org/officeDocument/2006/math" xmlns:v="urn:schemas-microsoft-com:vml" xmlns:wp14="http://schemas.microsoft.com/office/word/2010/wordprocessingDrawing" xmlns:wp="http://schemas.openxmlformats.org/drawingml/2006/wordprocessingDrawing" xmlns:w10="urn:schemas-microsoft-com:office:word" xmlns:w="http://schemas.openxmlformats.org/wordprocessingml/2006/main" xmlns:w14="http://schemas.microsoft.com/office/word/2010/wordml" xmlns:w15="http://schemas.microsoft.com/office/word/2012/wordml" xmlns:w16cex="http://schemas.microsoft.com/office/word/2018/wordml/cex" xmlns:w16cid="http://schemas.microsoft.com/office/word/2016/wordml/cid" xmlns:w16="http://schemas.microsoft.com/office/word/2018/wordml" xmlns:w16du="http://schemas.microsoft.com/office/word/2023/wordml/word16du" xmlns:w16sdtdh="http://schemas.microsoft.com/office/word/2020/wordml/sdtdatahash" xmlns:w16sdtfl="http://schemas.microsoft.com/office/word/2024/wordml/sdtformatlock" xmlns:w16se="http://schemas.microsoft.com/office/word/2015/wordml/symex" xmlns:wpg="http://schemas.microsoft.com/office/word/2010/wordprocessingGroup" xmlns:wpi="http://schemas.microsoft.com/office/word/2010/wordprocessingInk" xmlns:wne="http://schemas.microsoft.com/office/word/2006/wordml" xmlns:wps="http://schemas.microsoft.com/office/word/2010/wordprocessingShape" mc:Ignorable="w14 w15 w16se w16cid w16 w16cex w16sdtdh w16sdtfl w16du wp14">
-  <w:footnote w:type="separator" w:id="-1">
-    <w:p>
-      <w:pPr>
-        <w:spacing w:after="0" w:line="240" w:lineRule="auto"/>
-      </w:pPr>
-      <w:r>
-        <w:separator/>
-      </w:r>
-    </w:p>
-  </w:footnote>
-  <w:footnote w:type="continuationSeparator" w:id="0">
-    <w:p>
-      <w:pPr>
-        <w:spacing w:after="0" w:line="240" w:lineRule="auto"/>
-      </w:pPr>
-      <w:r>
-        <w:continuationSeparator/>
-      </w:r>
-    </w:p>
-  </w:footnote>
-</w:footnotes>
-</file>
-
-<file path=word/header1.xml><?xml version="1.0" encoding="utf-8"?>
-<w:hdr xmlns:wpc="http://schemas.microsoft.com/office/word/2010/wordprocessingCanvas" xmlns:cx="http://schemas.microsoft.com/office/drawing/2014/chartex" xmlns:cx1="http://schemas.microsoft.com/office/drawing/2015/9/8/chartex" xmlns:cx2="http://schemas.microsoft.com/office/drawing/2015/10/21/chartex" xmlns:cx3="http://schemas.microsoft.com/office/drawing/2016/5/9/chartex" xmlns:cx4="http://schemas.microsoft.com/office/drawing/2016/5/10/chartex" xmlns:cx5="http://schemas.microsoft.com/office/drawing/2016/5/11/chartex" xmlns:cx6="http://schemas.microsoft.com/office/drawing/2016/5/12/chartex" xmlns:cx7="http://schemas.microsoft.com/office/drawing/2016/5/13/chartex" xmlns:cx8="http://schemas.microsoft.com/office/drawing/2016/5/14/chartex" xmlns:mc="http://schemas.openxmlformats.org/markup-compatibility/2006" xmlns:aink="http://schemas.microsoft.com/office/drawing/2016/ink" xmlns:am3d="http://schemas.microsoft.com/office/drawing/2017/model3d" xmlns:o="urn:schemas-microsoft-com:office:office" xmlns:oel="http://schemas.microsoft.com/office/2019/extlst" xmlns:r="http://schemas.openxmlformats.org/officeDocument/2006/relationships" xmlns:m="http://schemas.openxmlformats.org/officeDocument/2006/math" xmlns:v="urn:schemas-microsoft-com:vml" xmlns:wp14="http://schemas.microsoft.com/office/word/2010/wordprocessingDrawing" xmlns:wp="http://schemas.openxmlformats.org/drawingml/2006/wordprocessingDrawing" xmlns:w10="urn:schemas-microsoft-com:office:word" xmlns:w="http://schemas.openxmlformats.org/wordprocessingml/2006/main" xmlns:w14="http://schemas.microsoft.com/office/word/2010/wordml" xmlns:w15="http://schemas.microsoft.com/office/word/2012/wordml" xmlns:w16cex="http://schemas.microsoft.com/office/word/2018/wordml/cex" xmlns:w16cid="http://schemas.microsoft.com/office/word/2016/wordml/cid" xmlns:w16="http://schemas.microsoft.com/office/word/2018/wordml" xmlns:w16du="http://schemas.microsoft.com/office/word/2023/wordml/word16du" xmlns:w16sdtdh="http://schemas.microsoft.com/office/word/2020/wordml/sdtdatahash" xmlns:w16sdtfl="http://schemas.microsoft.com/office/word/2024/wordml/sdtformatlock" xmlns:w16se="http://schemas.microsoft.com/office/word/2015/wordml/symex" xmlns:wpg="http://schemas.microsoft.com/office/word/2010/wordprocessingGroup" xmlns:wpi="http://schemas.microsoft.com/office/word/2010/wordprocessingInk" xmlns:wne="http://schemas.microsoft.com/office/word/2006/wordml" xmlns:wps="http://schemas.microsoft.com/office/word/2010/wordprocessingShape" mc:Ignorable="w14 w15 w16se w16cid w16 w16cex w16sdtdh w16sdtfl w16du wp14">
-  <w:p>
-    <w:pPr>
-      <w:pStyle w:val="Header"/>
-    </w:pPr>
-    <w:r>
-      <w:rPr>
-        <w:noProof/>
-      </w:rPr>
-      <w:drawing>
-        <wp:inline distT="0" distB="0" distL="0" distR="0" wp14:anchorId="633872E7" wp14:editId="079CE103">
-          <wp:extent cx="2286000" cy="1361777"/>
-          <wp:effectExtent l="0" t="0" r="0" b="0"/>
-          <wp:docPr id="1" name="Picture 1"/>
-          <wp:cNvGraphicFramePr>
-            <a:graphicFrameLocks xmlns:a="http://schemas.openxmlformats.org/drawingml/2006/main" noChangeAspect="1"/>
-          </wp:cNvGraphicFramePr>
-          <a:graphic xmlns:a="http://schemas.openxmlformats.org/drawingml/2006/main">
-            <a:graphicData uri="http://schemas.openxmlformats.org/drawingml/2006/picture">
-              <pic:pic xmlns:pic="http://schemas.openxmlformats.org/drawingml/2006/picture">
-                <pic:nvPicPr>
-                  <pic:cNvPr id="0" name="prs_logo.png"/>
-                  <pic:cNvPicPr/>
-                </pic:nvPicPr>
-                <pic:blipFill>
-                  <a:blip r:embed="rId1"/>
-                  <a:stretch>
-                    <a:fillRect/>
-                  </a:stretch>
-                </pic:blipFill>
-                <pic:spPr>
-                  <a:xfrm>
-                    <a:off x="0" y="0"/>
-                    <a:ext cx="2286000" cy="1361777"/>
-                  </a:xfrm>
-                  <a:prstGeom prst="rect">
-                    <a:avLst/>
-                  </a:prstGeom>
-                </pic:spPr>
-              </pic:pic>
-            </a:graphicData>
-          </a:graphic>
-        </wp:inline>
-      </w:drawing>
-    </w:r>
-  </w:p>
-</w:hdr>
 </file>
 
 <file path=word/numbering.xml><?xml version="1.0" encoding="utf-8"?>
@@ -683,31 +493,31 @@
       </w:rPr>
     </w:lvl>
   </w:abstractNum>
-  <w:num w:numId="1" w16cid:durableId="1094933856">
+  <w:num w:numId="1" w16cid:durableId="1580360920">
     <w:abstractNumId w:val="8"/>
   </w:num>
-  <w:num w:numId="2" w16cid:durableId="1222787195">
+  <w:num w:numId="2" w16cid:durableId="1901819927">
     <w:abstractNumId w:val="6"/>
   </w:num>
-  <w:num w:numId="3" w16cid:durableId="1770738560">
+  <w:num w:numId="3" w16cid:durableId="1283027385">
     <w:abstractNumId w:val="5"/>
   </w:num>
-  <w:num w:numId="4" w16cid:durableId="1926526182">
+  <w:num w:numId="4" w16cid:durableId="892236567">
     <w:abstractNumId w:val="4"/>
   </w:num>
-  <w:num w:numId="5" w16cid:durableId="841553495">
+  <w:num w:numId="5" w16cid:durableId="540482150">
     <w:abstractNumId w:val="7"/>
   </w:num>
-  <w:num w:numId="6" w16cid:durableId="347295617">
+  <w:num w:numId="6" w16cid:durableId="1760560129">
     <w:abstractNumId w:val="3"/>
   </w:num>
-  <w:num w:numId="7" w16cid:durableId="1136752390">
+  <w:num w:numId="7" w16cid:durableId="1538345983">
     <w:abstractNumId w:val="2"/>
   </w:num>
-  <w:num w:numId="8" w16cid:durableId="301009808">
+  <w:num w:numId="8" w16cid:durableId="335808957">
     <w:abstractNumId w:val="1"/>
   </w:num>
-  <w:num w:numId="9" w16cid:durableId="2081754647">
+  <w:num w:numId="9" w16cid:durableId="482435612">
     <w:abstractNumId w:val="0"/>
   </w:num>
 </w:numbering>
@@ -1103,9 +913,6 @@
     <w:name w:val="Normal"/>
     <w:qFormat/>
     <w:rsid w:val="00FC693F"/>
-    <w:rPr>
-      <w:rFonts w:ascii="Calibri" w:hAnsi="Calibri"/>
-    </w:rPr>
   </w:style>
   <w:style w:type="paragraph" w:styleId="Heading1">
     <w:name w:val="heading 1"/>

</xml_diff>

<commit_message>
Update contract context formatting, adjust overtime rate, and increase PRS logo size in contract_generate
</commit_message>
<xml_diff>
--- a/assets/PRS_Contract_Template_Full_Modernized_v2.docx
+++ b/assets/PRS_Contract_Template_Full_Modernized_v2.docx
@@ -52,7 +52,59 @@
     </w:p>
     <w:p>
       <w:r>
-        <w:t>This Entertainment Agreement ("Agreement") is between Philly Rock and Soul (“the Band”) and {{ private_organizer }} (“the Host”). Any alterations to this Agreement must be made in writing and signed by both parties</w:t>
+        <w:t xml:space="preserve">This Entertainment Agreement ("Agreement") is between </w:t>
+      </w:r>
+      <w:r>
+        <w:rPr>
+          <w:b/>
+          <w:bCs/>
+        </w:rPr>
+        <w:t>Philly Rock and Soul (“the Band”)</w:t>
+      </w:r>
+      <w:r>
+        <w:t xml:space="preserve"> </w:t>
+      </w:r>
+      <w:r>
+        <w:rPr>
+          <w:b/>
+          <w:bCs/>
+        </w:rPr>
+        <w:t xml:space="preserve">and </w:t>
+      </w:r>
+      <w:proofErr w:type="gramStart"/>
+      <w:r>
+        <w:rPr>
+          <w:b/>
+          <w:bCs/>
+        </w:rPr>
+        <w:t>{{ private</w:t>
+      </w:r>
+      <w:proofErr w:type="gramEnd"/>
+      <w:r>
+        <w:rPr>
+          <w:b/>
+          <w:bCs/>
+        </w:rPr>
+        <w:t>_</w:t>
+      </w:r>
+      <w:proofErr w:type="gramStart"/>
+      <w:r>
+        <w:rPr>
+          <w:b/>
+          <w:bCs/>
+        </w:rPr>
+        <w:t>organizer }</w:t>
+      </w:r>
+      <w:proofErr w:type="gramEnd"/>
+      <w:r>
+        <w:rPr>
+          <w:b/>
+          <w:bCs/>
+        </w:rPr>
+        <w:t>} (“the Host”)</w:t>
+      </w:r>
+      <w:r>
+        <w:t>. Any alterations to this Agreement must be made in writing and signed by both parties</w:t>
       </w:r>
       <w:r>
         <w:t>.</w:t>
@@ -69,13 +121,14 @@
       </w:r>
       <w:r>
         <w:br/>
-        <w:t>---</w:t>
       </w:r>
       <w:r>
-        <w:br/>
-      </w:r>
-      <w:r>
-        <w:br/>
+        <w:rPr>
+          <w:b/>
+          <w:bCs/>
+          <w:i/>
+          <w:iCs/>
+        </w:rPr>
         <w:t>PAYMENT AND DEPOSIT SCHEDULE</w:t>
       </w:r>
       <w:r>
@@ -83,14 +136,54 @@
       </w:r>
       <w:r>
         <w:br/>
-        <w:t>The total fee for the Event is ${{ contract_total_amount }}, payable as follows:</w:t>
+        <w:t xml:space="preserve">The total fee for the Event is </w:t>
+      </w:r>
+      <w:r>
+        <w:rPr>
+          <w:b/>
+          <w:bCs/>
+        </w:rPr>
+        <w:t xml:space="preserve">{{ </w:t>
+      </w:r>
+      <w:proofErr w:type="spellStart"/>
+      <w:r>
+        <w:rPr>
+          <w:b/>
+          <w:bCs/>
+        </w:rPr>
+        <w:t>total_fee_formatted</w:t>
+      </w:r>
+      <w:proofErr w:type="spellEnd"/>
+      <w:r>
+        <w:rPr>
+          <w:b/>
+          <w:bCs/>
+        </w:rPr>
+        <w:t xml:space="preserve"> }}</w:t>
+      </w:r>
+      <w:r>
+        <w:t>payable as follows:</w:t>
       </w:r>
       <w:r>
         <w:br/>
       </w:r>
       <w:r>
         <w:br/>
-        <w:t>- Initial Deposit: ${{ private_deposit1_amount }}</w:t>
+        <w:t xml:space="preserve">- </w:t>
+      </w:r>
+      <w:r>
+        <w:rPr>
+          <w:b/>
+          <w:bCs/>
+        </w:rPr>
+        <w:t xml:space="preserve">Initial Deposit: </w:t>
+      </w:r>
+      <w:r>
+        <w:rPr>
+          <w:b/>
+          <w:bCs/>
+        </w:rPr>
+        <w:t>{{ deposit1_display }}</w:t>
       </w:r>
       <w:r>
         <w:br/>
@@ -101,7 +194,20 @@
       </w:r>
       <w:r>
         <w:br/>
-        <w:t>- Second Deposit: ${{ private_deposit2_amount }}</w:t>
+      </w:r>
+      <w:r>
+        <w:rPr>
+          <w:b/>
+          <w:bCs/>
+        </w:rPr>
+        <w:t xml:space="preserve">- Second Deposit: </w:t>
+      </w:r>
+      <w:r>
+        <w:rPr>
+          <w:b/>
+          <w:bCs/>
+        </w:rPr>
+        <w:t>{{ deposit2_display }}</w:t>
       </w:r>
       <w:r>
         <w:br/>
@@ -112,32 +218,65 @@
       </w:r>
       <w:r>
         <w:br/>
-        <w:t>- Final Payment: ${{ computed_final_payment_amount }}</w:t>
+      </w:r>
+      <w:r>
+        <w:rPr>
+          <w:b/>
+          <w:bCs/>
+        </w:rPr>
+        <w:t xml:space="preserve">- Final Payment: </w:t>
+      </w:r>
+      <w:r>
+        <w:rPr>
+          <w:b/>
+          <w:bCs/>
+        </w:rPr>
+        <w:t xml:space="preserve">{{ </w:t>
+      </w:r>
+      <w:proofErr w:type="spellStart"/>
+      <w:r>
+        <w:rPr>
+          <w:b/>
+          <w:bCs/>
+        </w:rPr>
+        <w:t>final_payment_formatted</w:t>
+      </w:r>
+      <w:proofErr w:type="spellEnd"/>
+      <w:r>
+        <w:rPr>
+          <w:b/>
+          <w:bCs/>
+        </w:rPr>
+        <w:t xml:space="preserve"> }}</w:t>
       </w:r>
       <w:r>
         <w:br/>
-        <w:t xml:space="preserve">  {% if private_final_payment_due_date %}Due on or before {{ private_final_payment_due_date }}{% endif %}</w:t>
+        <w:t xml:space="preserve">  {% if </w:t>
+      </w:r>
+      <w:proofErr w:type="spellStart"/>
+      <w:r>
+        <w:t>private_final_payment_due_date</w:t>
+      </w:r>
+      <w:proofErr w:type="spellEnd"/>
+      <w:r>
+        <w:t xml:space="preserve"> %}Due on or before {{ private_final_payment_due_date }}{% endif %}</w:t>
       </w:r>
       <w:r>
         <w:br/>
       </w:r>
       <w:r>
         <w:br/>
-        <w:t>All checks shall be made payable to Philly Rock and Soul. Credit cards may be used; a 4.5% convenience fee applies.</w:t>
+        <w:t xml:space="preserve">All checks shall be made payable to </w:t>
       </w:r>
       <w:r>
-        <w:br/>
+        <w:rPr>
+          <w:b/>
+          <w:bCs/>
+        </w:rPr>
+        <w:t>Philly Rock and Soul</w:t>
       </w:r>
       <w:r>
-        <w:br/>
-        <w:t>---</w:t>
-      </w:r>
-      <w:r>
-        <w:br/>
-      </w:r>
-      <w:r>
-        <w:br/>
-        <w:t>PERFORMANCE DETAILS</w:t>
+        <w:t>. Credit cards may be used; a 4.5% convenience fee applies.</w:t>
       </w:r>
       <w:r>
         <w:br/>
@@ -146,7 +285,19 @@
         <w:br/>
       </w:r>
       <w:r>
-        <w:lastRenderedPageBreak/>
+        <w:rPr>
+          <w:b/>
+          <w:bCs/>
+          <w:i/>
+          <w:iCs/>
+        </w:rPr>
+        <w:t>PERFORMANCE DETAILS</w:t>
+      </w:r>
+      <w:r>
+        <w:br/>
+      </w:r>
+      <w:r>
+        <w:br/>
         <w:t>- Date: {{ event_date_long }}</w:t>
       </w:r>
       <w:r>
@@ -165,6 +316,7 @@
         <w:br/>
       </w:r>
       <w:r>
+        <w:lastRenderedPageBreak/>
         <w:br/>
         <w:t>Cocktail Coverage:</w:t>
       </w:r>
@@ -217,35 +369,105 @@
       </w:r>
       <w:r>
         <w:br/>
-        <w:t>- Package Name: {{ private_package_name or "Standard Performance Package" }}</w:t>
+        <w:t>- Package Name: {{ private_package_name or "</w:t>
+      </w:r>
+      <w:r>
+        <w:t>PRS Band-Only</w:t>
+      </w:r>
+      <w:r>
+        <w:t xml:space="preserve"> Performance Package" }}</w:t>
       </w:r>
       <w:r>
         <w:br/>
-        <w:t>- Band Size: {% if private_band_size %}{{ private_band_size }}-piece band{% else %}Full band{% endif %}</w:t>
+        <w:t>- Band Size: {% if private_band_size %}{{ private_band_size }}-piece band{% else %}Full</w:t>
       </w:r>
       <w:r>
-        <w:br/>
-        <w:t>- Vocalists: {% if private_num_vocalists %}{{ private_num_vocalists }} vocalists{% else %}As normally staffed{% endif %}</w:t>
+        <w:t xml:space="preserve"> 9-pc</w:t>
+      </w:r>
+      <w:r>
+        <w:t xml:space="preserve"> band{% endif %}</w:t>
       </w:r>
       <w:r>
         <w:br/>
       </w:r>
       <w:r>
         <w:br/>
-        <w:t>Overtime: ${{ private_overtime_rate_per_half_hour }} per 30 minutes</w:t>
+      </w:r>
+      <w:r>
+        <w:rPr>
+          <w:b/>
+          <w:bCs/>
+          <w:i/>
+          <w:iCs/>
+        </w:rPr>
+        <w:t xml:space="preserve">Overtime: </w:t>
+      </w:r>
+      <w:r>
+        <w:rPr>
+          <w:b/>
+          <w:bCs/>
+          <w:i/>
+          <w:iCs/>
+        </w:rPr>
+        <w:t xml:space="preserve">{{ </w:t>
+      </w:r>
+      <w:proofErr w:type="spellStart"/>
+      <w:r>
+        <w:rPr>
+          <w:b/>
+          <w:bCs/>
+          <w:i/>
+          <w:iCs/>
+        </w:rPr>
+        <w:t>overtime_rate_formatted</w:t>
+      </w:r>
+      <w:proofErr w:type="spellEnd"/>
+      <w:r>
+        <w:rPr>
+          <w:b/>
+          <w:bCs/>
+          <w:i/>
+          <w:iCs/>
+        </w:rPr>
+        <w:t xml:space="preserve"> }}</w:t>
+      </w:r>
+      <w:r>
+        <w:rPr>
+          <w:b/>
+          <w:bCs/>
+          <w:i/>
+          <w:iCs/>
+        </w:rPr>
+        <w:t xml:space="preserve"> per </w:t>
+      </w:r>
+      <w:r>
+        <w:rPr>
+          <w:b/>
+          <w:bCs/>
+          <w:i/>
+          <w:iCs/>
+        </w:rPr>
+        <w:t>hour. (NOTE: overtime is billed at hourly rate with no proration).</w:t>
+      </w:r>
+      <w:r>
+        <w:rPr>
+          <w:b/>
+          <w:bCs/>
+          <w:i/>
+          <w:iCs/>
+        </w:rPr>
+        <w:br/>
       </w:r>
       <w:r>
         <w:br/>
       </w:r>
       <w:r>
-        <w:br/>
-        <w:t>---</w:t>
-      </w:r>
-      <w:r>
-        <w:br/>
-      </w:r>
-      <w:r>
-        <w:br/>
+        <w:rPr>
+          <w:b/>
+          <w:bCs/>
+          <w:i/>
+          <w:iCs/>
+        </w:rPr>
         <w:t>AGREEMENT AND SIGNATURES</w:t>
       </w:r>
       <w:r>
@@ -294,9 +516,6 @@
       </w:r>
       <w:r>
         <w:br/>
-      </w:r>
-      <w:r>
-        <w:lastRenderedPageBreak/>
         <w:t>On behalf of Philly Rock and Soul</w:t>
       </w:r>
       <w:r>

</xml_diff>

<commit_message>
format changes to contract template
</commit_message>
<xml_diff>
--- a/assets/PRS_Contract_Template_Full_Modernized_v2.docx
+++ b/assets/PRS_Contract_Template_Full_Modernized_v2.docx
@@ -114,7 +114,44 @@
       </w:r>
       <w:r>
         <w:br/>
-        <w:t>The Host agrees to engage the Band for a performance at {{ venue_name }}, located in {{ venue_city }}, {{ venue_state }}, for the event described as {{ private_event_type }} (“the Event”), scheduled for {{ event_date_long }}.</w:t>
+        <w:t xml:space="preserve">The Host agrees to engage the Band for a performance at </w:t>
+      </w:r>
+      <w:r>
+        <w:rPr>
+          <w:b/>
+          <w:bCs/>
+        </w:rPr>
+        <w:t>{{ venue_name }}</w:t>
+      </w:r>
+      <w:r>
+        <w:t xml:space="preserve">, located in </w:t>
+      </w:r>
+      <w:r>
+        <w:rPr>
+          <w:b/>
+          <w:bCs/>
+        </w:rPr>
+        <w:t>{{ venue_city }}, {{ venue_state }}</w:t>
+      </w:r>
+      <w:r>
+        <w:t xml:space="preserve">, for the event described as </w:t>
+      </w:r>
+      <w:r>
+        <w:rPr>
+          <w:b/>
+          <w:bCs/>
+        </w:rPr>
+        <w:t>{{ private_event_type }} (“the Event”),</w:t>
+      </w:r>
+      <w:r>
+        <w:t xml:space="preserve"> scheduled for </w:t>
+      </w:r>
+      <w:r>
+        <w:rPr>
+          <w:b/>
+          <w:bCs/>
+        </w:rPr>
+        <w:t>{{ event_date_long }}.</w:t>
       </w:r>
       <w:r>
         <w:br/>
@@ -169,7 +206,6 @@
       </w:r>
       <w:r>
         <w:br/>
-        <w:t xml:space="preserve">- </w:t>
       </w:r>
       <w:r>
         <w:rPr>
@@ -200,7 +236,7 @@
           <w:b/>
           <w:bCs/>
         </w:rPr>
-        <w:t xml:space="preserve">- Second Deposit: </w:t>
+        <w:t xml:space="preserve">Second Deposit: </w:t>
       </w:r>
       <w:r>
         <w:rPr>
@@ -224,7 +260,7 @@
           <w:b/>
           <w:bCs/>
         </w:rPr>
-        <w:t xml:space="preserve">- Final Payment: </w:t>
+        <w:t xml:space="preserve">Final Payment: </w:t>
       </w:r>
       <w:r>
         <w:rPr>
@@ -298,19 +334,101 @@
       </w:r>
       <w:r>
         <w:br/>
-        <w:t>- Date: {{ event_date_long }}</w:t>
-      </w:r>
-      <w:r>
+      </w:r>
+      <w:r>
+        <w:rPr>
+          <w:b/>
+          <w:bCs/>
+        </w:rPr>
+        <w:t xml:space="preserve">Date: {{ </w:t>
+      </w:r>
+      <w:proofErr w:type="spellStart"/>
+      <w:r>
+        <w:rPr>
+          <w:b/>
+          <w:bCs/>
+        </w:rPr>
+        <w:t>event_date_long</w:t>
+      </w:r>
+      <w:proofErr w:type="spellEnd"/>
+      <w:r>
+        <w:rPr>
+          <w:b/>
+          <w:bCs/>
+        </w:rPr>
+        <w:t xml:space="preserve"> }}</w:t>
+      </w:r>
+      <w:r>
+        <w:rPr>
+          <w:b/>
+          <w:bCs/>
+        </w:rPr>
         <w:br/>
-        <w:t>- Time: {{ start_time_12h }} – {{ end_time_12h }}</w:t>
-      </w:r>
-      <w:r>
+        <w:t>Time: {{ start_time_12h }} – {{ end_time_12h }}</w:t>
+      </w:r>
+      <w:r>
+        <w:rPr>
+          <w:b/>
+          <w:bCs/>
+        </w:rPr>
         <w:br/>
-        <w:t>- Reception Time: {{ reception_time_12h }}</w:t>
-      </w:r>
-      <w:r>
+        <w:t>Reception Time: {{ reception_time_12h }}</w:t>
+      </w:r>
+      <w:r>
+        <w:rPr>
+          <w:b/>
+          <w:bCs/>
+        </w:rPr>
         <w:br/>
-        <w:t>- Venue: {{ venue_name }}, {{ venue_city }}, {{ venue_state }}</w:t>
+        <w:t xml:space="preserve">Venue: {{ </w:t>
+      </w:r>
+      <w:proofErr w:type="spellStart"/>
+      <w:r>
+        <w:rPr>
+          <w:b/>
+          <w:bCs/>
+        </w:rPr>
+        <w:t>venue_name</w:t>
+      </w:r>
+      <w:proofErr w:type="spellEnd"/>
+      <w:r>
+        <w:rPr>
+          <w:b/>
+          <w:bCs/>
+        </w:rPr>
+        <w:t xml:space="preserve"> }}, {{ </w:t>
+      </w:r>
+      <w:proofErr w:type="spellStart"/>
+      <w:r>
+        <w:rPr>
+          <w:b/>
+          <w:bCs/>
+        </w:rPr>
+        <w:t>venue_city</w:t>
+      </w:r>
+      <w:proofErr w:type="spellEnd"/>
+      <w:r>
+        <w:rPr>
+          <w:b/>
+          <w:bCs/>
+        </w:rPr>
+        <w:t xml:space="preserve"> }}, {{ </w:t>
+      </w:r>
+      <w:proofErr w:type="spellStart"/>
+      <w:r>
+        <w:rPr>
+          <w:b/>
+          <w:bCs/>
+        </w:rPr>
+        <w:t>venue_state</w:t>
+      </w:r>
+      <w:proofErr w:type="spellEnd"/>
+      <w:r>
+        <w:rPr>
+          <w:b/>
+          <w:bCs/>
+        </w:rPr>
+        <w:t xml:space="preserve"> }}</w:t>
       </w:r>
       <w:r>
         <w:br/>
@@ -318,68 +436,155 @@
       <w:r>
         <w:lastRenderedPageBreak/>
         <w:br/>
+      </w:r>
+      <w:r>
+        <w:rPr>
+          <w:b/>
+          <w:bCs/>
+        </w:rPr>
         <w:t>Cocktail Coverage:</w:t>
       </w:r>
       <w:r>
+        <w:rPr>
+          <w:b/>
+          <w:bCs/>
+        </w:rPr>
         <w:br/>
-        <w:t>{% if private_cocktail_coverage %}{{ private_cocktail_coverage }}{% else %}N/A{% endif %}</w:t>
+        <w:t xml:space="preserve">{% if </w:t>
+      </w:r>
+      <w:proofErr w:type="spellStart"/>
+      <w:r>
+        <w:rPr>
+          <w:b/>
+          <w:bCs/>
+        </w:rPr>
+        <w:t>private_cocktail_coverage</w:t>
+      </w:r>
+      <w:proofErr w:type="spellEnd"/>
+      <w:r>
+        <w:rPr>
+          <w:b/>
+          <w:bCs/>
+        </w:rPr>
+        <w:t xml:space="preserve"> %}{{ </w:t>
+      </w:r>
+      <w:proofErr w:type="spellStart"/>
+      <w:r>
+        <w:rPr>
+          <w:b/>
+          <w:bCs/>
+        </w:rPr>
+        <w:t>private_cocktail_coverage</w:t>
+      </w:r>
+      <w:proofErr w:type="spellEnd"/>
+      <w:r>
+        <w:rPr>
+          <w:b/>
+          <w:bCs/>
+        </w:rPr>
+        <w:t xml:space="preserve"> }}{% else %}N/A{% endif %}</w:t>
       </w:r>
       <w:r>
         <w:br/>
       </w:r>
       <w:r>
         <w:br/>
+      </w:r>
+      <w:r>
+        <w:rPr>
+          <w:b/>
+          <w:bCs/>
+        </w:rPr>
         <w:t>Special Instructions:</w:t>
       </w:r>
       <w:r>
         <w:br/>
-        <w:t>{{ private_special_instructions or "None" }}</w:t>
+        <w:t xml:space="preserve">{{ </w:t>
+      </w:r>
+      <w:proofErr w:type="spellStart"/>
+      <w:r>
+        <w:t>private_special_instructions</w:t>
+      </w:r>
+      <w:proofErr w:type="spellEnd"/>
+      <w:r>
+        <w:t xml:space="preserve"> or "None" }}</w:t>
       </w:r>
       <w:r>
         <w:br/>
       </w:r>
       <w:r>
         <w:br/>
+      </w:r>
+      <w:r>
+        <w:rPr>
+          <w:b/>
+          <w:bCs/>
+        </w:rPr>
         <w:t>Additional Notes:</w:t>
       </w:r>
       <w:r>
         <w:br/>
-        <w:t>{{ gig_notes or "None" }}</w:t>
+        <w:t xml:space="preserve">{{ </w:t>
+      </w:r>
+      <w:proofErr w:type="spellStart"/>
+      <w:r>
+        <w:t>gig_notes</w:t>
+      </w:r>
+      <w:proofErr w:type="spellEnd"/>
+      <w:r>
+        <w:t xml:space="preserve"> or "None" }}</w:t>
       </w:r>
       <w:r>
         <w:br/>
       </w:r>
       <w:r>
         <w:br/>
-        <w:t>---</w:t>
+      </w:r>
+      <w:r>
+        <w:rPr>
+          <w:b/>
+          <w:bCs/>
+          <w:i/>
+          <w:iCs/>
+        </w:rPr>
+        <w:t>EVENT PACKAGE AND BAND SERVICES</w:t>
       </w:r>
       <w:r>
         <w:br/>
       </w:r>
       <w:r>
         <w:br/>
-        <w:t>EVENT PACKAGE AND BAND SERVICES</w:t>
+        <w:t xml:space="preserve">Total Performance Duration: {{ </w:t>
+      </w:r>
+      <w:proofErr w:type="spellStart"/>
+      <w:r>
+        <w:t>computed_duration_hours</w:t>
+      </w:r>
+      <w:proofErr w:type="spellEnd"/>
+      <w:r>
+        <w:t xml:space="preserve"> }} hours</w:t>
       </w:r>
       <w:r>
         <w:br/>
+        <w:t xml:space="preserve">Package Name: {{ </w:t>
+      </w:r>
+      <w:proofErr w:type="spellStart"/>
+      <w:r>
+        <w:t>private_package_name</w:t>
+      </w:r>
+      <w:proofErr w:type="spellEnd"/>
+      <w:r>
+        <w:t xml:space="preserve"> or "</w:t>
+      </w:r>
+      <w:r>
+        <w:t>PRS Band-Only</w:t>
+      </w:r>
+      <w:r>
+        <w:t xml:space="preserve"> Performance Package" }}</w:t>
       </w:r>
       <w:r>
         <w:br/>
-        <w:t>- Total Performance Duration: {{ computed_duration_hours }} hours</w:t>
-      </w:r>
-      <w:r>
-        <w:br/>
-        <w:t>- Package Name: {{ private_package_name or "</w:t>
-      </w:r>
-      <w:r>
-        <w:t>PRS Band-Only</w:t>
-      </w:r>
-      <w:r>
-        <w:t xml:space="preserve"> Performance Package" }}</w:t>
-      </w:r>
-      <w:r>
-        <w:br/>
-        <w:t>- Band Size: {% if private_band_size %}{{ private_band_size }}-piece band{% else %}Full</w:t>
+        <w:t>Band Size: {% if private_band_size %}{{ private_band_size }}-piece band{% else %}Full</w:t>
       </w:r>
       <w:r>
         <w:t xml:space="preserve"> 9-pc</w:t>
@@ -530,6 +735,7 @@
       </w:r>
     </w:p>
     <w:sectPr>
+      <w:footerReference w:type="default" r:id="rId8"/>
       <w:pgSz w:w="12240" w:h="15840"/>
       <w:pgMar w:top="1440" w:right="1800" w:bottom="1440" w:left="1800" w:header="720" w:footer="720" w:gutter="0"/>
       <w:cols w:space="720"/>
@@ -537,6 +743,240 @@
     </w:sectPr>
   </w:body>
 </w:document>
+</file>
+
+<file path=word/endnotes.xml><?xml version="1.0" encoding="utf-8"?>
+<w:endnotes xmlns:wpc="http://schemas.microsoft.com/office/word/2010/wordprocessingCanvas" xmlns:cx="http://schemas.microsoft.com/office/drawing/2014/chartex" xmlns:cx1="http://schemas.microsoft.com/office/drawing/2015/9/8/chartex" xmlns:cx2="http://schemas.microsoft.com/office/drawing/2015/10/21/chartex" xmlns:cx3="http://schemas.microsoft.com/office/drawing/2016/5/9/chartex" xmlns:cx4="http://schemas.microsoft.com/office/drawing/2016/5/10/chartex" xmlns:cx5="http://schemas.microsoft.com/office/drawing/2016/5/11/chartex" xmlns:cx6="http://schemas.microsoft.com/office/drawing/2016/5/12/chartex" xmlns:cx7="http://schemas.microsoft.com/office/drawing/2016/5/13/chartex" xmlns:cx8="http://schemas.microsoft.com/office/drawing/2016/5/14/chartex" xmlns:mc="http://schemas.openxmlformats.org/markup-compatibility/2006" xmlns:aink="http://schemas.microsoft.com/office/drawing/2016/ink" xmlns:am3d="http://schemas.microsoft.com/office/drawing/2017/model3d" xmlns:o="urn:schemas-microsoft-com:office:office" xmlns:oel="http://schemas.microsoft.com/office/2019/extlst" xmlns:r="http://schemas.openxmlformats.org/officeDocument/2006/relationships" xmlns:m="http://schemas.openxmlformats.org/officeDocument/2006/math" xmlns:v="urn:schemas-microsoft-com:vml" xmlns:wp14="http://schemas.microsoft.com/office/word/2010/wordprocessingDrawing" xmlns:wp="http://schemas.openxmlformats.org/drawingml/2006/wordprocessingDrawing" xmlns:w10="urn:schemas-microsoft-com:office:word" xmlns:w="http://schemas.openxmlformats.org/wordprocessingml/2006/main" xmlns:w14="http://schemas.microsoft.com/office/word/2010/wordml" xmlns:w15="http://schemas.microsoft.com/office/word/2012/wordml" xmlns:w16cex="http://schemas.microsoft.com/office/word/2018/wordml/cex" xmlns:w16cid="http://schemas.microsoft.com/office/word/2016/wordml/cid" xmlns:w16="http://schemas.microsoft.com/office/word/2018/wordml" xmlns:w16du="http://schemas.microsoft.com/office/word/2023/wordml/word16du" xmlns:w16sdtdh="http://schemas.microsoft.com/office/word/2020/wordml/sdtdatahash" xmlns:w16sdtfl="http://schemas.microsoft.com/office/word/2024/wordml/sdtformatlock" xmlns:w16se="http://schemas.microsoft.com/office/word/2015/wordml/symex" xmlns:wpg="http://schemas.microsoft.com/office/word/2010/wordprocessingGroup" xmlns:wpi="http://schemas.microsoft.com/office/word/2010/wordprocessingInk" xmlns:wne="http://schemas.microsoft.com/office/word/2006/wordml" xmlns:wps="http://schemas.microsoft.com/office/word/2010/wordprocessingShape" mc:Ignorable="w14 w15 w16se w16cid w16 w16cex w16sdtdh w16sdtfl w16du wp14">
+  <w:endnote w:type="separator" w:id="-1">
+    <w:p>
+      <w:pPr>
+        <w:spacing w:after="0" w:line="240" w:lineRule="auto"/>
+      </w:pPr>
+      <w:r>
+        <w:separator/>
+      </w:r>
+    </w:p>
+  </w:endnote>
+  <w:endnote w:type="continuationSeparator" w:id="0">
+    <w:p>
+      <w:pPr>
+        <w:spacing w:after="0" w:line="240" w:lineRule="auto"/>
+      </w:pPr>
+      <w:r>
+        <w:continuationSeparator/>
+      </w:r>
+    </w:p>
+  </w:endnote>
+</w:endnotes>
+</file>
+
+<file path=word/footer1.xml><?xml version="1.0" encoding="utf-8"?>
+<w:ftr xmlns:wpc="http://schemas.microsoft.com/office/word/2010/wordprocessingCanvas" xmlns:cx="http://schemas.microsoft.com/office/drawing/2014/chartex" xmlns:cx1="http://schemas.microsoft.com/office/drawing/2015/9/8/chartex" xmlns:cx2="http://schemas.microsoft.com/office/drawing/2015/10/21/chartex" xmlns:cx3="http://schemas.microsoft.com/office/drawing/2016/5/9/chartex" xmlns:cx4="http://schemas.microsoft.com/office/drawing/2016/5/10/chartex" xmlns:cx5="http://schemas.microsoft.com/office/drawing/2016/5/11/chartex" xmlns:cx6="http://schemas.microsoft.com/office/drawing/2016/5/12/chartex" xmlns:cx7="http://schemas.microsoft.com/office/drawing/2016/5/13/chartex" xmlns:cx8="http://schemas.microsoft.com/office/drawing/2016/5/14/chartex" xmlns:mc="http://schemas.openxmlformats.org/markup-compatibility/2006" xmlns:aink="http://schemas.microsoft.com/office/drawing/2016/ink" xmlns:am3d="http://schemas.microsoft.com/office/drawing/2017/model3d" xmlns:o="urn:schemas-microsoft-com:office:office" xmlns:oel="http://schemas.microsoft.com/office/2019/extlst" xmlns:r="http://schemas.openxmlformats.org/officeDocument/2006/relationships" xmlns:m="http://schemas.openxmlformats.org/officeDocument/2006/math" xmlns:v="urn:schemas-microsoft-com:vml" xmlns:wp14="http://schemas.microsoft.com/office/word/2010/wordprocessingDrawing" xmlns:wp="http://schemas.openxmlformats.org/drawingml/2006/wordprocessingDrawing" xmlns:w10="urn:schemas-microsoft-com:office:word" xmlns:w="http://schemas.openxmlformats.org/wordprocessingml/2006/main" xmlns:w14="http://schemas.microsoft.com/office/word/2010/wordml" xmlns:w15="http://schemas.microsoft.com/office/word/2012/wordml" xmlns:w16cex="http://schemas.microsoft.com/office/word/2018/wordml/cex" xmlns:w16cid="http://schemas.microsoft.com/office/word/2016/wordml/cid" xmlns:w16="http://schemas.microsoft.com/office/word/2018/wordml" xmlns:w16du="http://schemas.microsoft.com/office/word/2023/wordml/word16du" xmlns:w16sdtdh="http://schemas.microsoft.com/office/word/2020/wordml/sdtdatahash" xmlns:w16sdtfl="http://schemas.microsoft.com/office/word/2024/wordml/sdtformatlock" xmlns:w16se="http://schemas.microsoft.com/office/word/2015/wordml/symex" xmlns:wpg="http://schemas.microsoft.com/office/word/2010/wordprocessingGroup" xmlns:wpi="http://schemas.microsoft.com/office/word/2010/wordprocessingInk" xmlns:wne="http://schemas.microsoft.com/office/word/2006/wordml" xmlns:wps="http://schemas.microsoft.com/office/word/2010/wordprocessingShape" mc:Ignorable="w14 w15 w16se w16cid w16 w16cex w16sdtdh w16sdtfl w16du wp14">
+  <w:sdt>
+    <w:sdtPr>
+      <w:id w:val="1641765048"/>
+      <w:docPartObj>
+        <w:docPartGallery w:val="Page Numbers (Bottom of Page)"/>
+        <w:docPartUnique/>
+      </w:docPartObj>
+    </w:sdtPr>
+    <w:sdtContent>
+      <w:sdt>
+        <w:sdtPr>
+          <w:id w:val="-1769616900"/>
+          <w:docPartObj>
+            <w:docPartGallery w:val="Page Numbers (Top of Page)"/>
+            <w:docPartUnique/>
+          </w:docPartObj>
+        </w:sdtPr>
+        <w:sdtContent>
+          <w:p>
+            <w:pPr>
+              <w:pStyle w:val="Footer"/>
+              <w:jc w:val="right"/>
+            </w:pPr>
+            <w:proofErr w:type="gramStart"/>
+            <w:r>
+              <w:rPr>
+                <w:b/>
+                <w:bCs/>
+              </w:rPr>
+              <w:t xml:space="preserve">{{ </w:t>
+            </w:r>
+            <w:proofErr w:type="spellStart"/>
+            <w:r>
+              <w:rPr>
+                <w:b/>
+                <w:bCs/>
+              </w:rPr>
+              <w:t>private</w:t>
+            </w:r>
+            <w:proofErr w:type="gramEnd"/>
+            <w:r>
+              <w:rPr>
+                <w:b/>
+                <w:bCs/>
+              </w:rPr>
+              <w:t>_</w:t>
+            </w:r>
+            <w:proofErr w:type="gramStart"/>
+            <w:r>
+              <w:rPr>
+                <w:b/>
+                <w:bCs/>
+              </w:rPr>
+              <w:t>organizer</w:t>
+            </w:r>
+            <w:proofErr w:type="spellEnd"/>
+            <w:r>
+              <w:rPr>
+                <w:b/>
+                <w:bCs/>
+              </w:rPr>
+              <w:t xml:space="preserve"> }</w:t>
+            </w:r>
+            <w:proofErr w:type="gramEnd"/>
+            <w:r>
+              <w:rPr>
+                <w:b/>
+                <w:bCs/>
+              </w:rPr>
+              <w:t xml:space="preserve">} </w:t>
+            </w:r>
+            <w:r>
+              <w:rPr>
+                <w:b/>
+                <w:bCs/>
+              </w:rPr>
+              <w:t xml:space="preserve"> - </w:t>
+            </w:r>
+            <w:r>
+              <w:t xml:space="preserve">Page </w:t>
+            </w:r>
+            <w:r>
+              <w:rPr>
+                <w:b/>
+                <w:bCs/>
+                <w:sz w:val="24"/>
+                <w:szCs w:val="24"/>
+              </w:rPr>
+              <w:fldChar w:fldCharType="begin"/>
+            </w:r>
+            <w:r>
+              <w:rPr>
+                <w:b/>
+                <w:bCs/>
+              </w:rPr>
+              <w:instrText xml:space="preserve"> PAGE </w:instrText>
+            </w:r>
+            <w:r>
+              <w:rPr>
+                <w:b/>
+                <w:bCs/>
+                <w:sz w:val="24"/>
+                <w:szCs w:val="24"/>
+              </w:rPr>
+              <w:fldChar w:fldCharType="separate"/>
+            </w:r>
+            <w:r>
+              <w:rPr>
+                <w:b/>
+                <w:bCs/>
+                <w:noProof/>
+              </w:rPr>
+              <w:t>2</w:t>
+            </w:r>
+            <w:r>
+              <w:rPr>
+                <w:b/>
+                <w:bCs/>
+                <w:sz w:val="24"/>
+                <w:szCs w:val="24"/>
+              </w:rPr>
+              <w:fldChar w:fldCharType="end"/>
+            </w:r>
+            <w:r>
+              <w:t xml:space="preserve"> of </w:t>
+            </w:r>
+            <w:r>
+              <w:rPr>
+                <w:b/>
+                <w:bCs/>
+                <w:sz w:val="24"/>
+                <w:szCs w:val="24"/>
+              </w:rPr>
+              <w:fldChar w:fldCharType="begin"/>
+            </w:r>
+            <w:r>
+              <w:rPr>
+                <w:b/>
+                <w:bCs/>
+              </w:rPr>
+              <w:instrText xml:space="preserve"> NUMPAGES  </w:instrText>
+            </w:r>
+            <w:r>
+              <w:rPr>
+                <w:b/>
+                <w:bCs/>
+                <w:sz w:val="24"/>
+                <w:szCs w:val="24"/>
+              </w:rPr>
+              <w:fldChar w:fldCharType="separate"/>
+            </w:r>
+            <w:r>
+              <w:rPr>
+                <w:b/>
+                <w:bCs/>
+                <w:noProof/>
+              </w:rPr>
+              <w:t>2</w:t>
+            </w:r>
+            <w:r>
+              <w:rPr>
+                <w:b/>
+                <w:bCs/>
+                <w:sz w:val="24"/>
+                <w:szCs w:val="24"/>
+              </w:rPr>
+              <w:fldChar w:fldCharType="end"/>
+            </w:r>
+          </w:p>
+        </w:sdtContent>
+      </w:sdt>
+    </w:sdtContent>
+  </w:sdt>
+  <w:p>
+    <w:pPr>
+      <w:pStyle w:val="Footer"/>
+      <w:jc w:val="right"/>
+    </w:pPr>
+  </w:p>
+</w:ftr>
+</file>
+
+<file path=word/footnotes.xml><?xml version="1.0" encoding="utf-8"?>
+<w:footnotes xmlns:wpc="http://schemas.microsoft.com/office/word/2010/wordprocessingCanvas" xmlns:cx="http://schemas.microsoft.com/office/drawing/2014/chartex" xmlns:cx1="http://schemas.microsoft.com/office/drawing/2015/9/8/chartex" xmlns:cx2="http://schemas.microsoft.com/office/drawing/2015/10/21/chartex" xmlns:cx3="http://schemas.microsoft.com/office/drawing/2016/5/9/chartex" xmlns:cx4="http://schemas.microsoft.com/office/drawing/2016/5/10/chartex" xmlns:cx5="http://schemas.microsoft.com/office/drawing/2016/5/11/chartex" xmlns:cx6="http://schemas.microsoft.com/office/drawing/2016/5/12/chartex" xmlns:cx7="http://schemas.microsoft.com/office/drawing/2016/5/13/chartex" xmlns:cx8="http://schemas.microsoft.com/office/drawing/2016/5/14/chartex" xmlns:mc="http://schemas.openxmlformats.org/markup-compatibility/2006" xmlns:aink="http://schemas.microsoft.com/office/drawing/2016/ink" xmlns:am3d="http://schemas.microsoft.com/office/drawing/2017/model3d" xmlns:o="urn:schemas-microsoft-com:office:office" xmlns:oel="http://schemas.microsoft.com/office/2019/extlst" xmlns:r="http://schemas.openxmlformats.org/officeDocument/2006/relationships" xmlns:m="http://schemas.openxmlformats.org/officeDocument/2006/math" xmlns:v="urn:schemas-microsoft-com:vml" xmlns:wp14="http://schemas.microsoft.com/office/word/2010/wordprocessingDrawing" xmlns:wp="http://schemas.openxmlformats.org/drawingml/2006/wordprocessingDrawing" xmlns:w10="urn:schemas-microsoft-com:office:word" xmlns:w="http://schemas.openxmlformats.org/wordprocessingml/2006/main" xmlns:w14="http://schemas.microsoft.com/office/word/2010/wordml" xmlns:w15="http://schemas.microsoft.com/office/word/2012/wordml" xmlns:w16cex="http://schemas.microsoft.com/office/word/2018/wordml/cex" xmlns:w16cid="http://schemas.microsoft.com/office/word/2016/wordml/cid" xmlns:w16="http://schemas.microsoft.com/office/word/2018/wordml" xmlns:w16du="http://schemas.microsoft.com/office/word/2023/wordml/word16du" xmlns:w16sdtdh="http://schemas.microsoft.com/office/word/2020/wordml/sdtdatahash" xmlns:w16sdtfl="http://schemas.microsoft.com/office/word/2024/wordml/sdtformatlock" xmlns:w16se="http://schemas.microsoft.com/office/word/2015/wordml/symex" xmlns:wpg="http://schemas.microsoft.com/office/word/2010/wordprocessingGroup" xmlns:wpi="http://schemas.microsoft.com/office/word/2010/wordprocessingInk" xmlns:wne="http://schemas.microsoft.com/office/word/2006/wordml" xmlns:wps="http://schemas.microsoft.com/office/word/2010/wordprocessingShape" mc:Ignorable="w14 w15 w16se w16cid w16 w16cex w16sdtdh w16sdtfl w16du wp14">
+  <w:footnote w:type="separator" w:id="-1">
+    <w:p>
+      <w:pPr>
+        <w:spacing w:after="0" w:line="240" w:lineRule="auto"/>
+      </w:pPr>
+      <w:r>
+        <w:separator/>
+      </w:r>
+    </w:p>
+  </w:footnote>
+  <w:footnote w:type="continuationSeparator" w:id="0">
+    <w:p>
+      <w:pPr>
+        <w:spacing w:after="0" w:line="240" w:lineRule="auto"/>
+      </w:pPr>
+      <w:r>
+        <w:continuationSeparator/>
+      </w:r>
+    </w:p>
+  </w:footnote>
+</w:footnotes>
 </file>
 
 <file path=word/numbering.xml><?xml version="1.0" encoding="utf-8"?>
@@ -712,6 +1152,119 @@
       </w:rPr>
     </w:lvl>
   </w:abstractNum>
+  <w:abstractNum w:abstractNumId="9" w15:restartNumberingAfterBreak="0">
+    <w:nsid w:val="31B34DD7"/>
+    <w:multiLevelType w:val="hybridMultilevel"/>
+    <w:tmpl w:val="0C8CD358"/>
+    <w:lvl w:ilvl="0" w:tplc="04090001">
+      <w:start w:val="1"/>
+      <w:numFmt w:val="bullet"/>
+      <w:lvlText w:val=""/>
+      <w:lvlJc w:val="left"/>
+      <w:pPr>
+        <w:ind w:left="720" w:hanging="360"/>
+      </w:pPr>
+      <w:rPr>
+        <w:rFonts w:ascii="Symbol" w:hAnsi="Symbol" w:hint="default"/>
+      </w:rPr>
+    </w:lvl>
+    <w:lvl w:ilvl="1" w:tplc="04090003" w:tentative="1">
+      <w:start w:val="1"/>
+      <w:numFmt w:val="bullet"/>
+      <w:lvlText w:val="o"/>
+      <w:lvlJc w:val="left"/>
+      <w:pPr>
+        <w:ind w:left="1440" w:hanging="360"/>
+      </w:pPr>
+      <w:rPr>
+        <w:rFonts w:ascii="Courier New" w:hAnsi="Courier New" w:cs="Courier New" w:hint="default"/>
+      </w:rPr>
+    </w:lvl>
+    <w:lvl w:ilvl="2" w:tplc="04090005" w:tentative="1">
+      <w:start w:val="1"/>
+      <w:numFmt w:val="bullet"/>
+      <w:lvlText w:val=""/>
+      <w:lvlJc w:val="left"/>
+      <w:pPr>
+        <w:ind w:left="2160" w:hanging="360"/>
+      </w:pPr>
+      <w:rPr>
+        <w:rFonts w:ascii="Wingdings" w:hAnsi="Wingdings" w:hint="default"/>
+      </w:rPr>
+    </w:lvl>
+    <w:lvl w:ilvl="3" w:tplc="04090001" w:tentative="1">
+      <w:start w:val="1"/>
+      <w:numFmt w:val="bullet"/>
+      <w:lvlText w:val=""/>
+      <w:lvlJc w:val="left"/>
+      <w:pPr>
+        <w:ind w:left="2880" w:hanging="360"/>
+      </w:pPr>
+      <w:rPr>
+        <w:rFonts w:ascii="Symbol" w:hAnsi="Symbol" w:hint="default"/>
+      </w:rPr>
+    </w:lvl>
+    <w:lvl w:ilvl="4" w:tplc="04090003" w:tentative="1">
+      <w:start w:val="1"/>
+      <w:numFmt w:val="bullet"/>
+      <w:lvlText w:val="o"/>
+      <w:lvlJc w:val="left"/>
+      <w:pPr>
+        <w:ind w:left="3600" w:hanging="360"/>
+      </w:pPr>
+      <w:rPr>
+        <w:rFonts w:ascii="Courier New" w:hAnsi="Courier New" w:cs="Courier New" w:hint="default"/>
+      </w:rPr>
+    </w:lvl>
+    <w:lvl w:ilvl="5" w:tplc="04090005" w:tentative="1">
+      <w:start w:val="1"/>
+      <w:numFmt w:val="bullet"/>
+      <w:lvlText w:val=""/>
+      <w:lvlJc w:val="left"/>
+      <w:pPr>
+        <w:ind w:left="4320" w:hanging="360"/>
+      </w:pPr>
+      <w:rPr>
+        <w:rFonts w:ascii="Wingdings" w:hAnsi="Wingdings" w:hint="default"/>
+      </w:rPr>
+    </w:lvl>
+    <w:lvl w:ilvl="6" w:tplc="04090001" w:tentative="1">
+      <w:start w:val="1"/>
+      <w:numFmt w:val="bullet"/>
+      <w:lvlText w:val=""/>
+      <w:lvlJc w:val="left"/>
+      <w:pPr>
+        <w:ind w:left="5040" w:hanging="360"/>
+      </w:pPr>
+      <w:rPr>
+        <w:rFonts w:ascii="Symbol" w:hAnsi="Symbol" w:hint="default"/>
+      </w:rPr>
+    </w:lvl>
+    <w:lvl w:ilvl="7" w:tplc="04090003" w:tentative="1">
+      <w:start w:val="1"/>
+      <w:numFmt w:val="bullet"/>
+      <w:lvlText w:val="o"/>
+      <w:lvlJc w:val="left"/>
+      <w:pPr>
+        <w:ind w:left="5760" w:hanging="360"/>
+      </w:pPr>
+      <w:rPr>
+        <w:rFonts w:ascii="Courier New" w:hAnsi="Courier New" w:cs="Courier New" w:hint="default"/>
+      </w:rPr>
+    </w:lvl>
+    <w:lvl w:ilvl="8" w:tplc="04090005" w:tentative="1">
+      <w:start w:val="1"/>
+      <w:numFmt w:val="bullet"/>
+      <w:lvlText w:val=""/>
+      <w:lvlJc w:val="left"/>
+      <w:pPr>
+        <w:ind w:left="6480" w:hanging="360"/>
+      </w:pPr>
+      <w:rPr>
+        <w:rFonts w:ascii="Wingdings" w:hAnsi="Wingdings" w:hint="default"/>
+      </w:rPr>
+    </w:lvl>
+  </w:abstractNum>
   <w:num w:numId="1" w16cid:durableId="1869947907">
     <w:abstractNumId w:val="8"/>
   </w:num>
@@ -738,6 +1291,9 @@
   </w:num>
   <w:num w:numId="9" w16cid:durableId="491531180">
     <w:abstractNumId w:val="0"/>
+  </w:num>
+  <w:num w:numId="10" w16cid:durableId="1966739998">
+    <w:abstractNumId w:val="9"/>
   </w:num>
 </w:numbering>
 </file>

</xml_diff>

<commit_message>
Add dynamic signature_date to PRS contract, update template, and enhance contract email HTML
</commit_message>
<xml_diff>
--- a/assets/PRS_Contract_Template_Full_Modernized_v2.docx
+++ b/assets/PRS_Contract_Template_Full_Modernized_v2.docx
@@ -69,39 +69,7 @@
           <w:b/>
           <w:bCs/>
         </w:rPr>
-        <w:t xml:space="preserve">and </w:t>
-      </w:r>
-      <w:proofErr w:type="gramStart"/>
-      <w:r>
-        <w:rPr>
-          <w:b/>
-          <w:bCs/>
-        </w:rPr>
-        <w:t>{{ private</w:t>
-      </w:r>
-      <w:proofErr w:type="gramEnd"/>
-      <w:r>
-        <w:rPr>
-          <w:b/>
-          <w:bCs/>
-        </w:rPr>
-        <w:t>_</w:t>
-      </w:r>
-      <w:proofErr w:type="gramStart"/>
-      <w:r>
-        <w:rPr>
-          <w:b/>
-          <w:bCs/>
-        </w:rPr>
-        <w:t>organizer }</w:t>
-      </w:r>
-      <w:proofErr w:type="gramEnd"/>
-      <w:r>
-        <w:rPr>
-          <w:b/>
-          <w:bCs/>
-        </w:rPr>
-        <w:t>} (“the Host”)</w:t>
+        <w:t>and {{ private_organizer }} (“the Host”)</w:t>
       </w:r>
       <w:r>
         <w:t>. Any alterations to this Agreement must be made in writing and signed by both parties</w:t>
@@ -180,23 +148,7 @@
           <w:b/>
           <w:bCs/>
         </w:rPr>
-        <w:t xml:space="preserve">{{ </w:t>
-      </w:r>
-      <w:proofErr w:type="spellStart"/>
-      <w:r>
-        <w:rPr>
-          <w:b/>
-          <w:bCs/>
-        </w:rPr>
-        <w:t>total_fee_formatted</w:t>
-      </w:r>
-      <w:proofErr w:type="spellEnd"/>
-      <w:r>
-        <w:rPr>
-          <w:b/>
-          <w:bCs/>
-        </w:rPr>
-        <w:t xml:space="preserve"> }}</w:t>
+        <w:t>{{ total_fee_formatted }}</w:t>
       </w:r>
       <w:r>
         <w:t>payable as follows:</w:t>
@@ -267,35 +219,11 @@
           <w:b/>
           <w:bCs/>
         </w:rPr>
-        <w:t xml:space="preserve">{{ </w:t>
-      </w:r>
-      <w:proofErr w:type="spellStart"/>
-      <w:r>
-        <w:rPr>
-          <w:b/>
-          <w:bCs/>
-        </w:rPr>
-        <w:t>final_payment_formatted</w:t>
-      </w:r>
-      <w:proofErr w:type="spellEnd"/>
-      <w:r>
-        <w:rPr>
-          <w:b/>
-          <w:bCs/>
-        </w:rPr>
-        <w:t xml:space="preserve"> }}</w:t>
+        <w:t>{{ final_payment_formatted }}</w:t>
       </w:r>
       <w:r>
         <w:br/>
-        <w:t xml:space="preserve">  {% if </w:t>
-      </w:r>
-      <w:proofErr w:type="spellStart"/>
-      <w:r>
-        <w:t>private_final_payment_due_date</w:t>
-      </w:r>
-      <w:proofErr w:type="spellEnd"/>
-      <w:r>
-        <w:t xml:space="preserve"> %}Due on or before {{ private_final_payment_due_date }}{% endif %}</w:t>
+        <w:t xml:space="preserve">  {% if private_final_payment_due_date %}Due on or before {{ private_final_payment_due_date }}{% endif %}</w:t>
       </w:r>
       <w:r>
         <w:br/>
@@ -340,23 +268,7 @@
           <w:b/>
           <w:bCs/>
         </w:rPr>
-        <w:t xml:space="preserve">Date: {{ </w:t>
-      </w:r>
-      <w:proofErr w:type="spellStart"/>
-      <w:r>
-        <w:rPr>
-          <w:b/>
-          <w:bCs/>
-        </w:rPr>
-        <w:t>event_date_long</w:t>
-      </w:r>
-      <w:proofErr w:type="spellEnd"/>
-      <w:r>
-        <w:rPr>
-          <w:b/>
-          <w:bCs/>
-        </w:rPr>
-        <w:t xml:space="preserve"> }}</w:t>
+        <w:t>Date: {{ event_date_long }}</w:t>
       </w:r>
       <w:r>
         <w:rPr>
@@ -380,55 +292,7 @@
           <w:bCs/>
         </w:rPr>
         <w:br/>
-        <w:t xml:space="preserve">Venue: {{ </w:t>
-      </w:r>
-      <w:proofErr w:type="spellStart"/>
-      <w:r>
-        <w:rPr>
-          <w:b/>
-          <w:bCs/>
-        </w:rPr>
-        <w:t>venue_name</w:t>
-      </w:r>
-      <w:proofErr w:type="spellEnd"/>
-      <w:r>
-        <w:rPr>
-          <w:b/>
-          <w:bCs/>
-        </w:rPr>
-        <w:t xml:space="preserve"> }}, {{ </w:t>
-      </w:r>
-      <w:proofErr w:type="spellStart"/>
-      <w:r>
-        <w:rPr>
-          <w:b/>
-          <w:bCs/>
-        </w:rPr>
-        <w:t>venue_city</w:t>
-      </w:r>
-      <w:proofErr w:type="spellEnd"/>
-      <w:r>
-        <w:rPr>
-          <w:b/>
-          <w:bCs/>
-        </w:rPr>
-        <w:t xml:space="preserve"> }}, {{ </w:t>
-      </w:r>
-      <w:proofErr w:type="spellStart"/>
-      <w:r>
-        <w:rPr>
-          <w:b/>
-          <w:bCs/>
-        </w:rPr>
-        <w:t>venue_state</w:t>
-      </w:r>
-      <w:proofErr w:type="spellEnd"/>
-      <w:r>
-        <w:rPr>
-          <w:b/>
-          <w:bCs/>
-        </w:rPr>
-        <w:t xml:space="preserve"> }}</w:t>
+        <w:t>Venue: {{ venue_name }}, {{ venue_city }}, {{ venue_state }}</w:t>
       </w:r>
       <w:r>
         <w:br/>
@@ -450,39 +314,7 @@
           <w:bCs/>
         </w:rPr>
         <w:br/>
-        <w:t xml:space="preserve">{% if </w:t>
-      </w:r>
-      <w:proofErr w:type="spellStart"/>
-      <w:r>
-        <w:rPr>
-          <w:b/>
-          <w:bCs/>
-        </w:rPr>
-        <w:t>private_cocktail_coverage</w:t>
-      </w:r>
-      <w:proofErr w:type="spellEnd"/>
-      <w:r>
-        <w:rPr>
-          <w:b/>
-          <w:bCs/>
-        </w:rPr>
-        <w:t xml:space="preserve"> %}{{ </w:t>
-      </w:r>
-      <w:proofErr w:type="spellStart"/>
-      <w:r>
-        <w:rPr>
-          <w:b/>
-          <w:bCs/>
-        </w:rPr>
-        <w:t>private_cocktail_coverage</w:t>
-      </w:r>
-      <w:proofErr w:type="spellEnd"/>
-      <w:r>
-        <w:rPr>
-          <w:b/>
-          <w:bCs/>
-        </w:rPr>
-        <w:t xml:space="preserve"> }}{% else %}N/A{% endif %}</w:t>
+        <w:t>{% if private_cocktail_coverage %}{{ private_cocktail_coverage }}{% else %}N/A{% endif %}</w:t>
       </w:r>
       <w:r>
         <w:br/>
@@ -499,15 +331,7 @@
       </w:r>
       <w:r>
         <w:br/>
-        <w:t xml:space="preserve">{{ </w:t>
-      </w:r>
-      <w:proofErr w:type="spellStart"/>
-      <w:r>
-        <w:t>private_special_instructions</w:t>
-      </w:r>
-      <w:proofErr w:type="spellEnd"/>
-      <w:r>
-        <w:t xml:space="preserve"> or "None" }}</w:t>
+        <w:t>{{ private_special_instructions or "None" }}</w:t>
       </w:r>
       <w:r>
         <w:br/>
@@ -524,15 +348,7 @@
       </w:r>
       <w:r>
         <w:br/>
-        <w:t xml:space="preserve">{{ </w:t>
-      </w:r>
-      <w:proofErr w:type="spellStart"/>
-      <w:r>
-        <w:t>gig_notes</w:t>
-      </w:r>
-      <w:proofErr w:type="spellEnd"/>
-      <w:r>
-        <w:t xml:space="preserve"> or "None" }}</w:t>
+        <w:t>{{ gig_notes or "None" }}</w:t>
       </w:r>
       <w:r>
         <w:br/>
@@ -554,27 +370,11 @@
       </w:r>
       <w:r>
         <w:br/>
-        <w:t xml:space="preserve">Total Performance Duration: {{ </w:t>
-      </w:r>
-      <w:proofErr w:type="spellStart"/>
-      <w:r>
-        <w:t>computed_duration_hours</w:t>
-      </w:r>
-      <w:proofErr w:type="spellEnd"/>
-      <w:r>
-        <w:t xml:space="preserve"> }} hours</w:t>
+        <w:t>Total Performance Duration: {{ computed_duration_hours }} hours</w:t>
       </w:r>
       <w:r>
         <w:br/>
-        <w:t xml:space="preserve">Package Name: {{ </w:t>
-      </w:r>
-      <w:proofErr w:type="spellStart"/>
-      <w:r>
-        <w:t>private_package_name</w:t>
-      </w:r>
-      <w:proofErr w:type="spellEnd"/>
-      <w:r>
-        <w:t xml:space="preserve"> or "</w:t>
+        <w:t>Package Name: {{ private_package_name or "</w:t>
       </w:r>
       <w:r>
         <w:t>PRS Band-Only</w:t>
@@ -614,27 +414,7 @@
           <w:i/>
           <w:iCs/>
         </w:rPr>
-        <w:t xml:space="preserve">{{ </w:t>
-      </w:r>
-      <w:proofErr w:type="spellStart"/>
-      <w:r>
-        <w:rPr>
-          <w:b/>
-          <w:bCs/>
-          <w:i/>
-          <w:iCs/>
-        </w:rPr>
-        <w:t>overtime_rate_formatted</w:t>
-      </w:r>
-      <w:proofErr w:type="spellEnd"/>
-      <w:r>
-        <w:rPr>
-          <w:b/>
-          <w:bCs/>
-          <w:i/>
-          <w:iCs/>
-        </w:rPr>
-        <w:t xml:space="preserve"> }}</w:t>
+        <w:t>{{ overtime_rate_formatted }}</w:t>
       </w:r>
       <w:r>
         <w:rPr>
@@ -725,10 +505,10 @@
       </w:r>
       <w:r>
         <w:br/>
+        <w:t xml:space="preserve">Date: </w:t>
       </w:r>
       <w:r>
-        <w:br/>
-        <w:t>Date: __________________</w:t>
+        <w:t>{{ signature_date }}</w:t>
       </w:r>
       <w:r>
         <w:br/>
@@ -774,6 +554,10 @@
 <w:ftr xmlns:wpc="http://schemas.microsoft.com/office/word/2010/wordprocessingCanvas" xmlns:cx="http://schemas.microsoft.com/office/drawing/2014/chartex" xmlns:cx1="http://schemas.microsoft.com/office/drawing/2015/9/8/chartex" xmlns:cx2="http://schemas.microsoft.com/office/drawing/2015/10/21/chartex" xmlns:cx3="http://schemas.microsoft.com/office/drawing/2016/5/9/chartex" xmlns:cx4="http://schemas.microsoft.com/office/drawing/2016/5/10/chartex" xmlns:cx5="http://schemas.microsoft.com/office/drawing/2016/5/11/chartex" xmlns:cx6="http://schemas.microsoft.com/office/drawing/2016/5/12/chartex" xmlns:cx7="http://schemas.microsoft.com/office/drawing/2016/5/13/chartex" xmlns:cx8="http://schemas.microsoft.com/office/drawing/2016/5/14/chartex" xmlns:mc="http://schemas.openxmlformats.org/markup-compatibility/2006" xmlns:aink="http://schemas.microsoft.com/office/drawing/2016/ink" xmlns:am3d="http://schemas.microsoft.com/office/drawing/2017/model3d" xmlns:o="urn:schemas-microsoft-com:office:office" xmlns:oel="http://schemas.microsoft.com/office/2019/extlst" xmlns:r="http://schemas.openxmlformats.org/officeDocument/2006/relationships" xmlns:m="http://schemas.openxmlformats.org/officeDocument/2006/math" xmlns:v="urn:schemas-microsoft-com:vml" xmlns:wp14="http://schemas.microsoft.com/office/word/2010/wordprocessingDrawing" xmlns:wp="http://schemas.openxmlformats.org/drawingml/2006/wordprocessingDrawing" xmlns:w10="urn:schemas-microsoft-com:office:word" xmlns:w="http://schemas.openxmlformats.org/wordprocessingml/2006/main" xmlns:w14="http://schemas.microsoft.com/office/word/2010/wordml" xmlns:w15="http://schemas.microsoft.com/office/word/2012/wordml" xmlns:w16cex="http://schemas.microsoft.com/office/word/2018/wordml/cex" xmlns:w16cid="http://schemas.microsoft.com/office/word/2016/wordml/cid" xmlns:w16="http://schemas.microsoft.com/office/word/2018/wordml" xmlns:w16du="http://schemas.microsoft.com/office/word/2023/wordml/word16du" xmlns:w16sdtdh="http://schemas.microsoft.com/office/word/2020/wordml/sdtdatahash" xmlns:w16sdtfl="http://schemas.microsoft.com/office/word/2024/wordml/sdtformatlock" xmlns:w16se="http://schemas.microsoft.com/office/word/2015/wordml/symex" xmlns:wpg="http://schemas.microsoft.com/office/word/2010/wordprocessingGroup" xmlns:wpi="http://schemas.microsoft.com/office/word/2010/wordprocessingInk" xmlns:wne="http://schemas.microsoft.com/office/word/2006/wordml" xmlns:wps="http://schemas.microsoft.com/office/word/2010/wordprocessingShape" mc:Ignorable="w14 w15 w16se w16cid w16 w16cex w16sdtdh w16sdtfl w16du wp14">
   <w:sdt>
     <w:sdtPr>
+      <w:rPr>
+        <w:sz w:val="18"/>
+        <w:szCs w:val="18"/>
+      </w:rPr>
       <w:id w:val="1641765048"/>
       <w:docPartObj>
         <w:docPartGallery w:val="Page Numbers (Bottom of Page)"/>
@@ -783,6 +567,10 @@
     <w:sdtContent>
       <w:sdt>
         <w:sdtPr>
+          <w:rPr>
+            <w:sz w:val="18"/>
+            <w:szCs w:val="18"/>
+          </w:rPr>
           <w:id w:val="-1769616900"/>
           <w:docPartObj>
             <w:docPartGallery w:val="Page Numbers (Top of Page)"/>
@@ -794,71 +582,60 @@
             <w:pPr>
               <w:pStyle w:val="Footer"/>
               <w:jc w:val="right"/>
+              <w:rPr>
+                <w:sz w:val="18"/>
+                <w:szCs w:val="18"/>
+              </w:rPr>
             </w:pPr>
-            <w:proofErr w:type="gramStart"/>
             <w:r>
               <w:rPr>
                 <w:b/>
                 <w:bCs/>
+                <w:sz w:val="18"/>
+                <w:szCs w:val="18"/>
               </w:rPr>
-              <w:t xml:space="preserve">{{ </w:t>
-            </w:r>
-            <w:proofErr w:type="spellStart"/>
-            <w:r>
-              <w:rPr>
-                <w:b/>
-                <w:bCs/>
-              </w:rPr>
-              <w:t>private</w:t>
-            </w:r>
-            <w:proofErr w:type="gramEnd"/>
-            <w:r>
-              <w:rPr>
-                <w:b/>
-                <w:bCs/>
-              </w:rPr>
-              <w:t>_</w:t>
-            </w:r>
-            <w:proofErr w:type="gramStart"/>
-            <w:r>
-              <w:rPr>
-                <w:b/>
-                <w:bCs/>
-              </w:rPr>
-              <w:t>organizer</w:t>
-            </w:r>
-            <w:proofErr w:type="spellEnd"/>
-            <w:r>
-              <w:rPr>
-                <w:b/>
-                <w:bCs/>
-              </w:rPr>
-              <w:t xml:space="preserve"> }</w:t>
-            </w:r>
-            <w:proofErr w:type="gramEnd"/>
-            <w:r>
-              <w:rPr>
-                <w:b/>
-                <w:bCs/>
-              </w:rPr>
-              <w:t xml:space="preserve">} </w:t>
+              <w:t>{{ private_organizer }}</w:t>
             </w:r>
             <w:r>
               <w:rPr>
                 <w:b/>
                 <w:bCs/>
+                <w:sz w:val="18"/>
+                <w:szCs w:val="18"/>
               </w:rPr>
-              <w:t xml:space="preserve"> - </w:t>
+              <w:t xml:space="preserve">, </w:t>
             </w:r>
             <w:r>
+              <w:rPr>
+                <w:b/>
+                <w:bCs/>
+                <w:sz w:val="18"/>
+                <w:szCs w:val="18"/>
+              </w:rPr>
+              <w:t xml:space="preserve">{{ private_event_type }} </w:t>
+            </w:r>
+            <w:r>
+              <w:rPr>
+                <w:b/>
+                <w:bCs/>
+                <w:sz w:val="18"/>
+                <w:szCs w:val="18"/>
+              </w:rPr>
+              <w:t xml:space="preserve">  - </w:t>
+            </w:r>
+            <w:r>
+              <w:rPr>
+                <w:sz w:val="18"/>
+                <w:szCs w:val="18"/>
+              </w:rPr>
               <w:t xml:space="preserve">Page </w:t>
             </w:r>
             <w:r>
               <w:rPr>
                 <w:b/>
                 <w:bCs/>
-                <w:sz w:val="24"/>
-                <w:szCs w:val="24"/>
+                <w:sz w:val="18"/>
+                <w:szCs w:val="18"/>
               </w:rPr>
               <w:fldChar w:fldCharType="begin"/>
             </w:r>
@@ -866,6 +643,8 @@
               <w:rPr>
                 <w:b/>
                 <w:bCs/>
+                <w:sz w:val="18"/>
+                <w:szCs w:val="18"/>
               </w:rPr>
               <w:instrText xml:space="preserve"> PAGE </w:instrText>
             </w:r>
@@ -873,8 +652,8 @@
               <w:rPr>
                 <w:b/>
                 <w:bCs/>
-                <w:sz w:val="24"/>
-                <w:szCs w:val="24"/>
+                <w:sz w:val="18"/>
+                <w:szCs w:val="18"/>
               </w:rPr>
               <w:fldChar w:fldCharType="separate"/>
             </w:r>
@@ -883,6 +662,8 @@
                 <w:b/>
                 <w:bCs/>
                 <w:noProof/>
+                <w:sz w:val="18"/>
+                <w:szCs w:val="18"/>
               </w:rPr>
               <w:t>2</w:t>
             </w:r>
@@ -890,20 +671,24 @@
               <w:rPr>
                 <w:b/>
                 <w:bCs/>
-                <w:sz w:val="24"/>
-                <w:szCs w:val="24"/>
+                <w:sz w:val="18"/>
+                <w:szCs w:val="18"/>
               </w:rPr>
               <w:fldChar w:fldCharType="end"/>
             </w:r>
             <w:r>
+              <w:rPr>
+                <w:sz w:val="18"/>
+                <w:szCs w:val="18"/>
+              </w:rPr>
               <w:t xml:space="preserve"> of </w:t>
             </w:r>
             <w:r>
               <w:rPr>
                 <w:b/>
                 <w:bCs/>
-                <w:sz w:val="24"/>
-                <w:szCs w:val="24"/>
+                <w:sz w:val="18"/>
+                <w:szCs w:val="18"/>
               </w:rPr>
               <w:fldChar w:fldCharType="begin"/>
             </w:r>
@@ -911,6 +696,8 @@
               <w:rPr>
                 <w:b/>
                 <w:bCs/>
+                <w:sz w:val="18"/>
+                <w:szCs w:val="18"/>
               </w:rPr>
               <w:instrText xml:space="preserve"> NUMPAGES  </w:instrText>
             </w:r>
@@ -918,8 +705,8 @@
               <w:rPr>
                 <w:b/>
                 <w:bCs/>
-                <w:sz w:val="24"/>
-                <w:szCs w:val="24"/>
+                <w:sz w:val="18"/>
+                <w:szCs w:val="18"/>
               </w:rPr>
               <w:fldChar w:fldCharType="separate"/>
             </w:r>
@@ -928,6 +715,8 @@
                 <w:b/>
                 <w:bCs/>
                 <w:noProof/>
+                <w:sz w:val="18"/>
+                <w:szCs w:val="18"/>
               </w:rPr>
               <w:t>2</w:t>
             </w:r>
@@ -935,8 +724,8 @@
               <w:rPr>
                 <w:b/>
                 <w:bCs/>
-                <w:sz w:val="24"/>
-                <w:szCs w:val="24"/>
+                <w:sz w:val="18"/>
+                <w:szCs w:val="18"/>
               </w:rPr>
               <w:fldChar w:fldCharType="end"/>
             </w:r>

</xml_diff>

<commit_message>
Add dynamic deposit schedule table to PRS contract: query gig_deposits, format dates/currency, inject deposit_schedule into context, update template
</commit_message>
<xml_diff>
--- a/assets/PRS_Contract_Template_Full_Modernized_v2.docx
+++ b/assets/PRS_Contract_Template_Full_Modernized_v2.docx
@@ -51,6 +51,13 @@
       </w:r>
     </w:p>
     <w:p>
+      <w:pPr>
+        <w:spacing w:after="0" w:line="240" w:lineRule="auto"/>
+        <w:rPr>
+          <w:b/>
+          <w:bCs/>
+        </w:rPr>
+      </w:pPr>
       <w:r>
         <w:t xml:space="preserve">This Entertainment Agreement ("Agreement") is between </w:t>
       </w:r>
@@ -157,73 +164,226 @@
         <w:br/>
       </w:r>
       <w:r>
-        <w:br/>
+        <w:rPr>
+          <w:b/>
+          <w:bCs/>
+        </w:rPr>
+        <w:t>{% if deposit_schedule %}</w:t>
       </w:r>
+    </w:p>
+    <w:p>
+      <w:pPr>
+        <w:spacing w:after="0" w:line="240" w:lineRule="auto"/>
+        <w:rPr>
+          <w:b/>
+          <w:bCs/>
+        </w:rPr>
+      </w:pPr>
       <w:r>
         <w:rPr>
           <w:b/>
           <w:bCs/>
         </w:rPr>
-        <w:t xml:space="preserve">Initial Deposit: </w:t>
+        <w:t>{% for row in deposit_schedule %}</w:t>
       </w:r>
+    </w:p>
+    <w:tbl>
+      <w:tblPr>
+        <w:tblStyle w:val="TableGrid"/>
+        <w:tblW w:w="0" w:type="auto"/>
+        <w:tblLook w:val="04A0" w:firstRow="1" w:lastRow="0" w:firstColumn="1" w:lastColumn="0" w:noHBand="0" w:noVBand="1"/>
+      </w:tblPr>
+      <w:tblGrid>
+        <w:gridCol w:w="4011"/>
+        <w:gridCol w:w="71"/>
+        <w:gridCol w:w="2218"/>
+        <w:gridCol w:w="2556"/>
+      </w:tblGrid>
+      <w:tr>
+        <w:tc>
+          <w:tcPr>
+            <w:tcW w:w="4698" w:type="dxa"/>
+          </w:tcPr>
+          <w:p>
+            <w:pPr>
+              <w:rPr>
+                <w:b/>
+                <w:bCs/>
+              </w:rPr>
+            </w:pPr>
+            <w:r>
+              <w:rPr>
+                <w:b/>
+                <w:bCs/>
+              </w:rPr>
+              <w:t>Deposit #</w:t>
+            </w:r>
+          </w:p>
+        </w:tc>
+        <w:tc>
+          <w:tcPr>
+            <w:tcW w:w="2520" w:type="dxa"/>
+            <w:gridSpan w:val="2"/>
+          </w:tcPr>
+          <w:p>
+            <w:pPr>
+              <w:rPr>
+                <w:b/>
+                <w:bCs/>
+              </w:rPr>
+            </w:pPr>
+            <w:r>
+              <w:rPr>
+                <w:b/>
+                <w:bCs/>
+              </w:rPr>
+              <w:t>Due Date</w:t>
+            </w:r>
+          </w:p>
+        </w:tc>
+        <w:tc>
+          <w:tcPr>
+            <w:tcW w:w="1638" w:type="dxa"/>
+          </w:tcPr>
+          <w:p>
+            <w:pPr>
+              <w:rPr>
+                <w:b/>
+                <w:bCs/>
+              </w:rPr>
+            </w:pPr>
+            <w:r>
+              <w:rPr>
+                <w:b/>
+                <w:bCs/>
+              </w:rPr>
+              <w:t>Amount</w:t>
+            </w:r>
+          </w:p>
+        </w:tc>
+      </w:tr>
+      <w:tr>
+        <w:tc>
+          <w:tcPr>
+            <w:tcW w:w="4788" w:type="dxa"/>
+            <w:gridSpan w:val="2"/>
+          </w:tcPr>
+          <w:p>
+            <w:pPr>
+              <w:rPr>
+                <w:b/>
+                <w:bCs/>
+              </w:rPr>
+            </w:pPr>
+            <w:r>
+              <w:rPr>
+                <w:b/>
+                <w:bCs/>
+              </w:rPr>
+              <w:t>{% for row in deposit_schedule %} {{ row.seq }}</w:t>
+            </w:r>
+          </w:p>
+        </w:tc>
+        <w:tc>
+          <w:tcPr>
+            <w:tcW w:w="2430" w:type="dxa"/>
+          </w:tcPr>
+          <w:p>
+            <w:pPr>
+              <w:rPr>
+                <w:b/>
+                <w:bCs/>
+              </w:rPr>
+            </w:pPr>
+            <w:r>
+              <w:rPr>
+                <w:b/>
+                <w:bCs/>
+              </w:rPr>
+              <w:t>{{ row.due_date }}</w:t>
+            </w:r>
+          </w:p>
+        </w:tc>
+        <w:tc>
+          <w:tcPr>
+            <w:tcW w:w="1638" w:type="dxa"/>
+          </w:tcPr>
+          <w:p>
+            <w:pPr>
+              <w:rPr>
+                <w:b/>
+                <w:bCs/>
+              </w:rPr>
+            </w:pPr>
+            <w:r>
+              <w:rPr>
+                <w:b/>
+                <w:bCs/>
+              </w:rPr>
+              <w:t>{{ row.amount_formatted }}</w:t>
+            </w:r>
+          </w:p>
+        </w:tc>
+      </w:tr>
+    </w:tbl>
+    <w:p>
+      <w:pPr>
+        <w:spacing w:after="0" w:line="240" w:lineRule="auto"/>
+        <w:rPr>
+          <w:b/>
+          <w:bCs/>
+        </w:rPr>
+      </w:pPr>
       <w:r>
         <w:rPr>
           <w:b/>
           <w:bCs/>
         </w:rPr>
-        <w:t>{{ deposit1_display }}</w:t>
+        <w:t>{% endfor %}</w:t>
       </w:r>
-      <w:r>
-        <w:br/>
-        <w:t xml:space="preserve">  {% if private_deposit1_due_date %}Due on or before {{ private_deposit1_due_date }}{% else %}Due upon signing this Agreement{% endif %}</w:t>
-      </w:r>
-      <w:r>
-        <w:br/>
-      </w:r>
-      <w:r>
-        <w:br/>
-      </w:r>
+    </w:p>
+    <w:p>
+      <w:pPr>
+        <w:spacing w:after="0" w:line="240" w:lineRule="auto"/>
+        <w:rPr>
+          <w:b/>
+          <w:bCs/>
+        </w:rPr>
+      </w:pPr>
       <w:r>
         <w:rPr>
           <w:b/>
           <w:bCs/>
         </w:rPr>
-        <w:t xml:space="preserve">Second Deposit: </w:t>
+        <w:t>{% else %}</w:t>
       </w:r>
+    </w:p>
+    <w:p>
+      <w:pPr>
+        <w:spacing w:after="0" w:line="240" w:lineRule="auto"/>
+        <w:rPr>
+          <w:b/>
+          <w:bCs/>
+        </w:rPr>
+      </w:pPr>
       <w:r>
         <w:rPr>
           <w:b/>
           <w:bCs/>
         </w:rPr>
-        <w:t>{{ deposit2_display }}</w:t>
+        <w:t>No deposits have been scheduled.</w:t>
       </w:r>
-      <w:r>
-        <w:br/>
-        <w:t xml:space="preserve">  {% if private_deposit2_due_date %}Due on or before {{ private_deposit2_due_date }}{% endif %}</w:t>
-      </w:r>
-      <w:r>
-        <w:br/>
-      </w:r>
-      <w:r>
-        <w:br/>
-      </w:r>
+    </w:p>
+    <w:p>
+      <w:pPr>
+        <w:spacing w:after="0" w:line="240" w:lineRule="auto"/>
+      </w:pPr>
       <w:r>
         <w:rPr>
           <w:b/>
           <w:bCs/>
         </w:rPr>
-        <w:t xml:space="preserve">Final Payment: </w:t>
-      </w:r>
-      <w:r>
-        <w:rPr>
-          <w:b/>
-          <w:bCs/>
-        </w:rPr>
-        <w:t>{{ final_payment_formatted }}</w:t>
-      </w:r>
-      <w:r>
-        <w:br/>
-        <w:t xml:space="preserve">  {% if private_final_payment_due_date %}Due on or before {{ private_final_payment_due_date }}{% endif %}</w:t>
+        <w:t>{% endif %}</w:t>
       </w:r>
       <w:r>
         <w:br/>
@@ -298,7 +458,6 @@
         <w:br/>
       </w:r>
       <w:r>
-        <w:lastRenderedPageBreak/>
         <w:br/>
       </w:r>
       <w:r>
@@ -331,6 +490,9 @@
       </w:r>
       <w:r>
         <w:br/>
+      </w:r>
+      <w:r>
+        <w:lastRenderedPageBreak/>
         <w:t>{{ private_special_instructions or "None" }}</w:t>
       </w:r>
       <w:r>
@@ -603,16 +765,7 @@
                 <w:sz w:val="18"/>
                 <w:szCs w:val="18"/>
               </w:rPr>
-              <w:t xml:space="preserve">, </w:t>
-            </w:r>
-            <w:r>
-              <w:rPr>
-                <w:b/>
-                <w:bCs/>
-                <w:sz w:val="18"/>
-                <w:szCs w:val="18"/>
-              </w:rPr>
-              <w:t xml:space="preserve">{{ private_event_type }} </w:t>
+              <w:t xml:space="preserve">, {{ private_event_type }} </w:t>
             </w:r>
             <w:r>
               <w:rPr>
@@ -1690,7 +1843,6 @@
   <w:style w:type="character" w:default="1" w:styleId="DefaultParagraphFont">
     <w:name w:val="Default Paragraph Font"/>
     <w:uiPriority w:val="1"/>
-    <w:semiHidden/>
     <w:unhideWhenUsed/>
   </w:style>
   <w:style w:type="table" w:default="1" w:styleId="TableNormal">

</xml_diff>

<commit_message>
Update PRS contract template with corrected deposit schedule table
</commit_message>
<xml_diff>
--- a/assets/PRS_Contract_Template_Full_Modernized_v2.docx
+++ b/assets/PRS_Contract_Template_Full_Modernized_v2.docx
@@ -51,13 +51,6 @@
       </w:r>
     </w:p>
     <w:p>
-      <w:pPr>
-        <w:spacing w:after="0" w:line="240" w:lineRule="auto"/>
-        <w:rPr>
-          <w:b/>
-          <w:bCs/>
-        </w:rPr>
-      </w:pPr>
       <w:r>
         <w:t xml:space="preserve">This Entertainment Agreement ("Agreement") is between </w:t>
       </w:r>
@@ -164,99 +157,51 @@
         <w:br/>
       </w:r>
       <w:r>
-        <w:rPr>
-          <w:b/>
-          <w:bCs/>
-        </w:rPr>
         <w:t>{% if deposit_schedule %}</w:t>
       </w:r>
     </w:p>
     <w:p>
-      <w:pPr>
-        <w:spacing w:after="0" w:line="240" w:lineRule="auto"/>
-        <w:rPr>
-          <w:b/>
-          <w:bCs/>
-        </w:rPr>
-      </w:pPr>
       <w:r>
-        <w:rPr>
-          <w:b/>
-          <w:bCs/>
-        </w:rPr>
         <w:t>{% for row in deposit_schedule %}</w:t>
       </w:r>
     </w:p>
     <w:tbl>
       <w:tblPr>
-        <w:tblStyle w:val="TableGrid"/>
         <w:tblW w:w="0" w:type="auto"/>
         <w:tblLook w:val="04A0" w:firstRow="1" w:lastRow="0" w:firstColumn="1" w:lastColumn="0" w:noHBand="0" w:noVBand="1"/>
       </w:tblPr>
       <w:tblGrid>
-        <w:gridCol w:w="4011"/>
-        <w:gridCol w:w="71"/>
-        <w:gridCol w:w="2218"/>
-        <w:gridCol w:w="2556"/>
+        <w:gridCol w:w="2880"/>
+        <w:gridCol w:w="2880"/>
+        <w:gridCol w:w="2880"/>
       </w:tblGrid>
       <w:tr>
         <w:tc>
           <w:tcPr>
-            <w:tcW w:w="4698" w:type="dxa"/>
+            <w:tcW w:w="2880" w:type="dxa"/>
           </w:tcPr>
           <w:p>
-            <w:pPr>
-              <w:rPr>
-                <w:b/>
-                <w:bCs/>
-              </w:rPr>
-            </w:pPr>
             <w:r>
-              <w:rPr>
-                <w:b/>
-                <w:bCs/>
-              </w:rPr>
               <w:t>Deposit #</w:t>
             </w:r>
           </w:p>
         </w:tc>
         <w:tc>
           <w:tcPr>
-            <w:tcW w:w="2520" w:type="dxa"/>
-            <w:gridSpan w:val="2"/>
+            <w:tcW w:w="2880" w:type="dxa"/>
           </w:tcPr>
           <w:p>
-            <w:pPr>
-              <w:rPr>
-                <w:b/>
-                <w:bCs/>
-              </w:rPr>
-            </w:pPr>
             <w:r>
-              <w:rPr>
-                <w:b/>
-                <w:bCs/>
-              </w:rPr>
               <w:t>Due Date</w:t>
             </w:r>
           </w:p>
         </w:tc>
         <w:tc>
           <w:tcPr>
-            <w:tcW w:w="1638" w:type="dxa"/>
+            <w:tcW w:w="2880" w:type="dxa"/>
           </w:tcPr>
           <w:p>
-            <w:pPr>
-              <w:rPr>
-                <w:b/>
-                <w:bCs/>
-              </w:rPr>
-            </w:pPr>
             <w:r>
-              <w:rPr>
-                <w:b/>
-                <w:bCs/>
-              </w:rPr>
               <w:t>Amount</w:t>
             </w:r>
           </w:p>
@@ -265,61 +210,30 @@
       <w:tr>
         <w:tc>
           <w:tcPr>
-            <w:tcW w:w="4788" w:type="dxa"/>
-            <w:gridSpan w:val="2"/>
+            <w:tcW w:w="2880" w:type="dxa"/>
           </w:tcPr>
           <w:p>
-            <w:pPr>
-              <w:rPr>
-                <w:b/>
-                <w:bCs/>
-              </w:rPr>
-            </w:pPr>
             <w:r>
-              <w:rPr>
-                <w:b/>
-                <w:bCs/>
-              </w:rPr>
-              <w:t>{% for row in deposit_schedule %} {{ row.seq }}</w:t>
+              <w:t>{{ row.seq }}</w:t>
             </w:r>
           </w:p>
         </w:tc>
         <w:tc>
           <w:tcPr>
-            <w:tcW w:w="2430" w:type="dxa"/>
+            <w:tcW w:w="2880" w:type="dxa"/>
           </w:tcPr>
           <w:p>
-            <w:pPr>
-              <w:rPr>
-                <w:b/>
-                <w:bCs/>
-              </w:rPr>
-            </w:pPr>
             <w:r>
-              <w:rPr>
-                <w:b/>
-                <w:bCs/>
-              </w:rPr>
               <w:t>{{ row.due_date }}</w:t>
             </w:r>
           </w:p>
         </w:tc>
         <w:tc>
           <w:tcPr>
-            <w:tcW w:w="1638" w:type="dxa"/>
+            <w:tcW w:w="2880" w:type="dxa"/>
           </w:tcPr>
           <w:p>
-            <w:pPr>
-              <w:rPr>
-                <w:b/>
-                <w:bCs/>
-              </w:rPr>
-            </w:pPr>
             <w:r>
-              <w:rPr>
-                <w:b/>
-                <w:bCs/>
-              </w:rPr>
               <w:t>{{ row.amount_formatted }}</w:t>
             </w:r>
           </w:p>
@@ -327,51 +241,23 @@
       </w:tr>
     </w:tbl>
     <w:p>
-      <w:pPr>
-        <w:spacing w:after="0" w:line="240" w:lineRule="auto"/>
-        <w:rPr>
-          <w:b/>
-          <w:bCs/>
-        </w:rPr>
-      </w:pPr>
       <w:r>
-        <w:rPr>
-          <w:b/>
-          <w:bCs/>
-        </w:rPr>
         <w:t>{% endfor %}</w:t>
       </w:r>
     </w:p>
     <w:p>
-      <w:pPr>
-        <w:spacing w:after="0" w:line="240" w:lineRule="auto"/>
-        <w:rPr>
-          <w:b/>
-          <w:bCs/>
-        </w:rPr>
-      </w:pPr>
       <w:r>
-        <w:rPr>
-          <w:b/>
-          <w:bCs/>
-        </w:rPr>
         <w:t>{% else %}</w:t>
       </w:r>
     </w:p>
     <w:p>
-      <w:pPr>
-        <w:spacing w:after="0" w:line="240" w:lineRule="auto"/>
-        <w:rPr>
-          <w:b/>
-          <w:bCs/>
-        </w:rPr>
-      </w:pPr>
       <w:r>
-        <w:rPr>
-          <w:b/>
-          <w:bCs/>
-        </w:rPr>
         <w:t>No deposits have been scheduled.</w:t>
+      </w:r>
+    </w:p>
+    <w:p>
+      <w:r>
+        <w:t>{% endif %}</w:t>
       </w:r>
     </w:p>
     <w:p>
@@ -379,17 +265,6 @@
         <w:spacing w:after="0" w:line="240" w:lineRule="auto"/>
       </w:pPr>
       <w:r>
-        <w:rPr>
-          <w:b/>
-          <w:bCs/>
-        </w:rPr>
-        <w:t>{% endif %}</w:t>
-      </w:r>
-      <w:r>
-        <w:br/>
-      </w:r>
-      <w:r>
-        <w:br/>
         <w:t xml:space="preserve">All checks shall be made payable to </w:t>
       </w:r>
       <w:r>
@@ -458,6 +333,7 @@
         <w:br/>
       </w:r>
       <w:r>
+        <w:lastRenderedPageBreak/>
         <w:br/>
       </w:r>
       <w:r>
@@ -490,9 +366,6 @@
       </w:r>
       <w:r>
         <w:br/>
-      </w:r>
-      <w:r>
-        <w:lastRenderedPageBreak/>
         <w:t>{{ private_special_instructions or "None" }}</w:t>
       </w:r>
       <w:r>

</xml_diff>

<commit_message>
add space after fee
</commit_message>
<xml_diff>
--- a/assets/PRS_Contract_Template_Full_Modernized_v2.docx
+++ b/assets/PRS_Contract_Template_Full_Modernized_v2.docx
@@ -21,8 +21,21 @@
             <w:tcW w:w="4320" w:type="dxa"/>
           </w:tcPr>
           <w:p>
+            <w:proofErr w:type="gramStart"/>
             <w:r>
-              <w:t>{{ logo_image }}</w:t>
+              <w:t xml:space="preserve">{{ </w:t>
+            </w:r>
+            <w:proofErr w:type="spellStart"/>
+            <w:r>
+              <w:t>logo</w:t>
+            </w:r>
+            <w:proofErr w:type="gramEnd"/>
+            <w:r>
+              <w:t>_image</w:t>
+            </w:r>
+            <w:proofErr w:type="spellEnd"/>
+            <w:r>
+              <w:t xml:space="preserve"> }}</w:t>
             </w:r>
           </w:p>
         </w:tc>
@@ -69,57 +82,185 @@
           <w:b/>
           <w:bCs/>
         </w:rPr>
-        <w:t>and {{ private_organizer }} (“the Host”)</w:t>
-      </w:r>
-      <w:r>
-        <w:t>. Any alterations to this Agreement must be made in writing and signed by both parties</w:t>
-      </w:r>
-      <w:r>
-        <w:t>.</w:t>
-      </w:r>
-      <w:r>
-        <w:br/>
-      </w:r>
-      <w:r>
-        <w:br/>
-        <w:t xml:space="preserve">The Host agrees to engage the Band for a performance at </w:t>
-      </w:r>
+        <w:t xml:space="preserve">and </w:t>
+      </w:r>
+      <w:proofErr w:type="gramStart"/>
       <w:r>
         <w:rPr>
           <w:b/>
           <w:bCs/>
         </w:rPr>
-        <w:t>{{ venue_name }}</w:t>
-      </w:r>
-      <w:r>
-        <w:t xml:space="preserve">, located in </w:t>
-      </w:r>
+        <w:t xml:space="preserve">{{ </w:t>
+      </w:r>
+      <w:proofErr w:type="spellStart"/>
       <w:r>
         <w:rPr>
           <w:b/>
           <w:bCs/>
         </w:rPr>
-        <w:t>{{ venue_city }}, {{ venue_state }}</w:t>
-      </w:r>
-      <w:r>
-        <w:t xml:space="preserve">, for the event described as </w:t>
-      </w:r>
+        <w:t>private</w:t>
+      </w:r>
+      <w:proofErr w:type="gramEnd"/>
       <w:r>
         <w:rPr>
           <w:b/>
           <w:bCs/>
         </w:rPr>
-        <w:t>{{ private_event_type }} (“the Event”),</w:t>
-      </w:r>
-      <w:r>
-        <w:t xml:space="preserve"> scheduled for </w:t>
-      </w:r>
+        <w:t>_</w:t>
+      </w:r>
+      <w:proofErr w:type="gramStart"/>
       <w:r>
         <w:rPr>
           <w:b/>
           <w:bCs/>
         </w:rPr>
-        <w:t>{{ event_date_long }}.</w:t>
+        <w:t>organizer</w:t>
+      </w:r>
+      <w:proofErr w:type="spellEnd"/>
+      <w:r>
+        <w:rPr>
+          <w:b/>
+          <w:bCs/>
+        </w:rPr>
+        <w:t xml:space="preserve"> }</w:t>
+      </w:r>
+      <w:proofErr w:type="gramEnd"/>
+      <w:r>
+        <w:rPr>
+          <w:b/>
+          <w:bCs/>
+        </w:rPr>
+        <w:t>} (“the Host”)</w:t>
+      </w:r>
+      <w:r>
+        <w:t>. Any alterations to this Agreement must be made in writing and signed by both parties</w:t>
+      </w:r>
+      <w:r>
+        <w:t>.</w:t>
+      </w:r>
+      <w:r>
+        <w:br/>
+      </w:r>
+      <w:r>
+        <w:br/>
+        <w:t xml:space="preserve">The Host agrees to engage the Band for a performance at </w:t>
+      </w:r>
+      <w:r>
+        <w:rPr>
+          <w:b/>
+          <w:bCs/>
+        </w:rPr>
+        <w:t xml:space="preserve">{{ </w:t>
+      </w:r>
+      <w:proofErr w:type="spellStart"/>
+      <w:r>
+        <w:rPr>
+          <w:b/>
+          <w:bCs/>
+        </w:rPr>
+        <w:t>venue_name</w:t>
+      </w:r>
+      <w:proofErr w:type="spellEnd"/>
+      <w:r>
+        <w:rPr>
+          <w:b/>
+          <w:bCs/>
+        </w:rPr>
+        <w:t xml:space="preserve"> }}</w:t>
+      </w:r>
+      <w:r>
+        <w:t xml:space="preserve">, located in </w:t>
+      </w:r>
+      <w:r>
+        <w:rPr>
+          <w:b/>
+          <w:bCs/>
+        </w:rPr>
+        <w:t xml:space="preserve">{{ </w:t>
+      </w:r>
+      <w:proofErr w:type="spellStart"/>
+      <w:r>
+        <w:rPr>
+          <w:b/>
+          <w:bCs/>
+        </w:rPr>
+        <w:t>venue_city</w:t>
+      </w:r>
+      <w:proofErr w:type="spellEnd"/>
+      <w:r>
+        <w:rPr>
+          <w:b/>
+          <w:bCs/>
+        </w:rPr>
+        <w:t xml:space="preserve"> }}, {{ </w:t>
+      </w:r>
+      <w:proofErr w:type="spellStart"/>
+      <w:r>
+        <w:rPr>
+          <w:b/>
+          <w:bCs/>
+        </w:rPr>
+        <w:t>venue_state</w:t>
+      </w:r>
+      <w:proofErr w:type="spellEnd"/>
+      <w:r>
+        <w:rPr>
+          <w:b/>
+          <w:bCs/>
+        </w:rPr>
+        <w:t xml:space="preserve"> }}</w:t>
+      </w:r>
+      <w:r>
+        <w:t xml:space="preserve">, for the event described as </w:t>
+      </w:r>
+      <w:r>
+        <w:rPr>
+          <w:b/>
+          <w:bCs/>
+        </w:rPr>
+        <w:t xml:space="preserve">{{ </w:t>
+      </w:r>
+      <w:proofErr w:type="spellStart"/>
+      <w:r>
+        <w:rPr>
+          <w:b/>
+          <w:bCs/>
+        </w:rPr>
+        <w:t>private_event_type</w:t>
+      </w:r>
+      <w:proofErr w:type="spellEnd"/>
+      <w:r>
+        <w:rPr>
+          <w:b/>
+          <w:bCs/>
+        </w:rPr>
+        <w:t xml:space="preserve"> }} (“the Event”),</w:t>
+      </w:r>
+      <w:r>
+        <w:t xml:space="preserve"> scheduled for </w:t>
+      </w:r>
+      <w:r>
+        <w:rPr>
+          <w:b/>
+          <w:bCs/>
+        </w:rPr>
+        <w:t xml:space="preserve">{{ </w:t>
+      </w:r>
+      <w:proofErr w:type="spellStart"/>
+      <w:r>
+        <w:rPr>
+          <w:b/>
+          <w:bCs/>
+        </w:rPr>
+        <w:t>event_date_long</w:t>
+      </w:r>
+      <w:proofErr w:type="spellEnd"/>
+      <w:r>
+        <w:rPr>
+          <w:b/>
+          <w:bCs/>
+        </w:rPr>
+        <w:t xml:space="preserve"> }}.</w:t>
       </w:r>
       <w:r>
         <w:br/>
@@ -148,7 +289,51 @@
           <w:b/>
           <w:bCs/>
         </w:rPr>
-        <w:t>{{ total_fee_formatted }}</w:t>
+        <w:t>{</w:t>
+      </w:r>
+      <w:r>
+        <w:rPr>
+          <w:b/>
+          <w:bCs/>
+        </w:rPr>
+        <w:t>{</w:t>
+      </w:r>
+      <w:r>
+        <w:rPr>
+          <w:b/>
+          <w:bCs/>
+        </w:rPr>
+        <w:t xml:space="preserve"> </w:t>
+      </w:r>
+      <w:proofErr w:type="spellStart"/>
+      <w:r>
+        <w:rPr>
+          <w:b/>
+          <w:bCs/>
+        </w:rPr>
+        <w:t>total_fee_formatted</w:t>
+      </w:r>
+      <w:proofErr w:type="spellEnd"/>
+      <w:r>
+        <w:rPr>
+          <w:b/>
+          <w:bCs/>
+        </w:rPr>
+        <w:t xml:space="preserve"> }}</w:t>
+      </w:r>
+      <w:r>
+        <w:rPr>
+          <w:b/>
+          <w:bCs/>
+        </w:rPr>
+        <w:t xml:space="preserve">, </w:t>
+      </w:r>
+      <w:r>
+        <w:rPr>
+          <w:b/>
+          <w:bCs/>
+        </w:rPr>
+        <w:t xml:space="preserve"> </w:t>
       </w:r>
       <w:r>
         <w:t>payable as follows:</w:t>
@@ -157,13 +342,34 @@
         <w:br/>
       </w:r>
       <w:r>
-        <w:t>{% if deposit_schedule %}</w:t>
+        <w:t xml:space="preserve">{% if </w:t>
+      </w:r>
+      <w:proofErr w:type="spellStart"/>
+      <w:r>
+        <w:t>deposit_schedule</w:t>
+      </w:r>
+      <w:proofErr w:type="spellEnd"/>
+      <w:r>
+        <w:t xml:space="preserve"> %}</w:t>
       </w:r>
     </w:p>
     <w:p>
       <w:r>
-        <w:t>{% for row in deposit_schedule %}</w:t>
-      </w:r>
+        <w:t xml:space="preserve">{% for row in </w:t>
+      </w:r>
+      <w:proofErr w:type="spellStart"/>
+      <w:r>
+        <w:t>deposit_</w:t>
+      </w:r>
+      <w:proofErr w:type="gramStart"/>
+      <w:r>
+        <w:t>schedule</w:t>
+      </w:r>
+      <w:proofErr w:type="spellEnd"/>
+      <w:r>
+        <w:t xml:space="preserve"> %}</w:t>
+      </w:r>
+      <w:proofErr w:type="gramEnd"/>
     </w:p>
     <w:tbl>
       <w:tblPr>
@@ -213,8 +419,18 @@
             <w:tcW w:w="2880" w:type="dxa"/>
           </w:tcPr>
           <w:p>
+            <w:proofErr w:type="gramStart"/>
             <w:r>
-              <w:t>{{ row.seq }}</w:t>
+              <w:t xml:space="preserve">{{ </w:t>
+            </w:r>
+            <w:proofErr w:type="spellStart"/>
+            <w:r>
+              <w:t>row.seq</w:t>
+            </w:r>
+            <w:proofErr w:type="spellEnd"/>
+            <w:proofErr w:type="gramEnd"/>
+            <w:r>
+              <w:t xml:space="preserve"> }}</w:t>
             </w:r>
           </w:p>
         </w:tc>
@@ -223,8 +439,21 @@
             <w:tcW w:w="2880" w:type="dxa"/>
           </w:tcPr>
           <w:p>
+            <w:proofErr w:type="gramStart"/>
             <w:r>
-              <w:t>{{ row.due_date }}</w:t>
+              <w:t xml:space="preserve">{{ </w:t>
+            </w:r>
+            <w:proofErr w:type="spellStart"/>
+            <w:r>
+              <w:t>row.due</w:t>
+            </w:r>
+            <w:proofErr w:type="gramEnd"/>
+            <w:r>
+              <w:t>_date</w:t>
+            </w:r>
+            <w:proofErr w:type="spellEnd"/>
+            <w:r>
+              <w:t xml:space="preserve"> }}</w:t>
             </w:r>
           </w:p>
         </w:tc>
@@ -233,8 +462,21 @@
             <w:tcW w:w="2880" w:type="dxa"/>
           </w:tcPr>
           <w:p>
+            <w:proofErr w:type="gramStart"/>
             <w:r>
-              <w:t>{{ row.amount_formatted }}</w:t>
+              <w:t xml:space="preserve">{{ </w:t>
+            </w:r>
+            <w:proofErr w:type="spellStart"/>
+            <w:r>
+              <w:t>row</w:t>
+            </w:r>
+            <w:proofErr w:type="gramEnd"/>
+            <w:r>
+              <w:t>.amount_formatted</w:t>
+            </w:r>
+            <w:proofErr w:type="spellEnd"/>
+            <w:r>
+              <w:t xml:space="preserve"> }}</w:t>
             </w:r>
           </w:p>
         </w:tc>
@@ -242,7 +484,15 @@
     </w:tbl>
     <w:p>
       <w:r>
-        <w:t>{% endfor %}</w:t>
+        <w:t xml:space="preserve">{% </w:t>
+      </w:r>
+      <w:proofErr w:type="spellStart"/>
+      <w:r>
+        <w:t>endfor</w:t>
+      </w:r>
+      <w:proofErr w:type="spellEnd"/>
+      <w:r>
+        <w:t xml:space="preserve"> %}</w:t>
       </w:r>
     </w:p>
     <w:p>
@@ -303,7 +553,23 @@
           <w:b/>
           <w:bCs/>
         </w:rPr>
-        <w:t>Date: {{ event_date_long }}</w:t>
+        <w:t xml:space="preserve">Date: {{ </w:t>
+      </w:r>
+      <w:proofErr w:type="spellStart"/>
+      <w:r>
+        <w:rPr>
+          <w:b/>
+          <w:bCs/>
+        </w:rPr>
+        <w:t>event_date_long</w:t>
+      </w:r>
+      <w:proofErr w:type="spellEnd"/>
+      <w:r>
+        <w:rPr>
+          <w:b/>
+          <w:bCs/>
+        </w:rPr>
+        <w:t xml:space="preserve"> }}</w:t>
       </w:r>
       <w:r>
         <w:rPr>
@@ -327,7 +593,55 @@
           <w:bCs/>
         </w:rPr>
         <w:br/>
-        <w:t>Venue: {{ venue_name }}, {{ venue_city }}, {{ venue_state }}</w:t>
+        <w:t xml:space="preserve">Venue: {{ </w:t>
+      </w:r>
+      <w:proofErr w:type="spellStart"/>
+      <w:r>
+        <w:rPr>
+          <w:b/>
+          <w:bCs/>
+        </w:rPr>
+        <w:t>venue_name</w:t>
+      </w:r>
+      <w:proofErr w:type="spellEnd"/>
+      <w:r>
+        <w:rPr>
+          <w:b/>
+          <w:bCs/>
+        </w:rPr>
+        <w:t xml:space="preserve"> }}, {{ </w:t>
+      </w:r>
+      <w:proofErr w:type="spellStart"/>
+      <w:r>
+        <w:rPr>
+          <w:b/>
+          <w:bCs/>
+        </w:rPr>
+        <w:t>venue_city</w:t>
+      </w:r>
+      <w:proofErr w:type="spellEnd"/>
+      <w:r>
+        <w:rPr>
+          <w:b/>
+          <w:bCs/>
+        </w:rPr>
+        <w:t xml:space="preserve"> }}, {{ </w:t>
+      </w:r>
+      <w:proofErr w:type="spellStart"/>
+      <w:r>
+        <w:rPr>
+          <w:b/>
+          <w:bCs/>
+        </w:rPr>
+        <w:t>venue_state</w:t>
+      </w:r>
+      <w:proofErr w:type="spellEnd"/>
+      <w:r>
+        <w:rPr>
+          <w:b/>
+          <w:bCs/>
+        </w:rPr>
+        <w:t xml:space="preserve"> }}</w:t>
       </w:r>
       <w:r>
         <w:br/>
@@ -349,7 +663,39 @@
           <w:bCs/>
         </w:rPr>
         <w:br/>
-        <w:t>{% if private_cocktail_coverage %}{{ private_cocktail_coverage }}{% else %}N/A{% endif %}</w:t>
+        <w:t xml:space="preserve">{% if </w:t>
+      </w:r>
+      <w:proofErr w:type="spellStart"/>
+      <w:r>
+        <w:rPr>
+          <w:b/>
+          <w:bCs/>
+        </w:rPr>
+        <w:t>private_cocktail_coverage</w:t>
+      </w:r>
+      <w:proofErr w:type="spellEnd"/>
+      <w:r>
+        <w:rPr>
+          <w:b/>
+          <w:bCs/>
+        </w:rPr>
+        <w:t xml:space="preserve"> %}{{ </w:t>
+      </w:r>
+      <w:proofErr w:type="spellStart"/>
+      <w:r>
+        <w:rPr>
+          <w:b/>
+          <w:bCs/>
+        </w:rPr>
+        <w:t>private_cocktail_coverage</w:t>
+      </w:r>
+      <w:proofErr w:type="spellEnd"/>
+      <w:r>
+        <w:rPr>
+          <w:b/>
+          <w:bCs/>
+        </w:rPr>
+        <w:t xml:space="preserve"> }}{% else %}N/A{% endif %}</w:t>
       </w:r>
       <w:r>
         <w:br/>
@@ -366,7 +712,15 @@
       </w:r>
       <w:r>
         <w:br/>
-        <w:t>{{ private_special_instructions or "None" }}</w:t>
+        <w:t xml:space="preserve">{{ </w:t>
+      </w:r>
+      <w:proofErr w:type="spellStart"/>
+      <w:r>
+        <w:t>private_special_instructions</w:t>
+      </w:r>
+      <w:proofErr w:type="spellEnd"/>
+      <w:r>
+        <w:t xml:space="preserve"> or "None" }}</w:t>
       </w:r>
       <w:r>
         <w:br/>
@@ -383,7 +737,15 @@
       </w:r>
       <w:r>
         <w:br/>
-        <w:t>{{ gig_notes or "None" }}</w:t>
+        <w:t xml:space="preserve">{{ </w:t>
+      </w:r>
+      <w:proofErr w:type="spellStart"/>
+      <w:r>
+        <w:t>gig_notes</w:t>
+      </w:r>
+      <w:proofErr w:type="spellEnd"/>
+      <w:r>
+        <w:t xml:space="preserve"> or "None" }}</w:t>
       </w:r>
       <w:r>
         <w:br/>
@@ -405,11 +767,27 @@
       </w:r>
       <w:r>
         <w:br/>
-        <w:t>Total Performance Duration: {{ computed_duration_hours }} hours</w:t>
+        <w:t xml:space="preserve">Total Performance Duration: {{ </w:t>
+      </w:r>
+      <w:proofErr w:type="spellStart"/>
+      <w:r>
+        <w:t>computed_duration_hours</w:t>
+      </w:r>
+      <w:proofErr w:type="spellEnd"/>
+      <w:r>
+        <w:t xml:space="preserve"> }} hours</w:t>
       </w:r>
       <w:r>
         <w:br/>
-        <w:t>Package Name: {{ private_package_name or "</w:t>
+        <w:t xml:space="preserve">Package Name: {{ </w:t>
+      </w:r>
+      <w:proofErr w:type="spellStart"/>
+      <w:r>
+        <w:t>private_package_name</w:t>
+      </w:r>
+      <w:proofErr w:type="spellEnd"/>
+      <w:r>
+        <w:t xml:space="preserve"> or "</w:t>
       </w:r>
       <w:r>
         <w:t>PRS Band-Only</w:t>
@@ -419,7 +797,23 @@
       </w:r>
       <w:r>
         <w:br/>
-        <w:t>Band Size: {% if private_band_size %}{{ private_band_size }}-piece band{% else %}Full</w:t>
+        <w:t xml:space="preserve">Band Size: {% if </w:t>
+      </w:r>
+      <w:proofErr w:type="spellStart"/>
+      <w:r>
+        <w:t>private_band_size</w:t>
+      </w:r>
+      <w:proofErr w:type="spellEnd"/>
+      <w:r>
+        <w:t xml:space="preserve"> %}{{ </w:t>
+      </w:r>
+      <w:proofErr w:type="spellStart"/>
+      <w:r>
+        <w:t>private_band_size</w:t>
+      </w:r>
+      <w:proofErr w:type="spellEnd"/>
+      <w:r>
+        <w:t xml:space="preserve"> }}-piece band{% else %}Full</w:t>
       </w:r>
       <w:r>
         <w:t xml:space="preserve"> 9-pc</w:t>
@@ -449,7 +843,27 @@
           <w:i/>
           <w:iCs/>
         </w:rPr>
-        <w:t>{{ overtime_rate_formatted }}</w:t>
+        <w:t xml:space="preserve">{{ </w:t>
+      </w:r>
+      <w:proofErr w:type="spellStart"/>
+      <w:r>
+        <w:rPr>
+          <w:b/>
+          <w:bCs/>
+          <w:i/>
+          <w:iCs/>
+        </w:rPr>
+        <w:t>overtime_rate_formatted</w:t>
+      </w:r>
+      <w:proofErr w:type="spellEnd"/>
+      <w:r>
+        <w:rPr>
+          <w:b/>
+          <w:bCs/>
+          <w:i/>
+          <w:iCs/>
+        </w:rPr>
+        <w:t xml:space="preserve"> }}</w:t>
       </w:r>
       <w:r>
         <w:rPr>
@@ -499,7 +913,15 @@
       </w:r>
       <w:r>
         <w:br/>
-        <w:t>Printed Name: {{ private_client_name }}</w:t>
+        <w:t xml:space="preserve">Printed Name: {{ </w:t>
+      </w:r>
+      <w:proofErr w:type="spellStart"/>
+      <w:r>
+        <w:t>private_client_name</w:t>
+      </w:r>
+      <w:proofErr w:type="spellEnd"/>
+      <w:r>
+        <w:t xml:space="preserve"> }}</w:t>
       </w:r>
       <w:r>
         <w:br/>
@@ -521,7 +943,15 @@
       </w:r>
       <w:r>
         <w:br/>
-        <w:t>{{ signature_image }}</w:t>
+        <w:t xml:space="preserve">{{ </w:t>
+      </w:r>
+      <w:proofErr w:type="spellStart"/>
+      <w:r>
+        <w:t>signature_image</w:t>
+      </w:r>
+      <w:proofErr w:type="spellEnd"/>
+      <w:r>
+        <w:t xml:space="preserve"> }}</w:t>
       </w:r>
       <w:r>
         <w:br/>
@@ -543,7 +973,15 @@
         <w:t xml:space="preserve">Date: </w:t>
       </w:r>
       <w:r>
-        <w:t>{{ signature_date }}</w:t>
+        <w:t xml:space="preserve">{{ </w:t>
+      </w:r>
+      <w:proofErr w:type="spellStart"/>
+      <w:r>
+        <w:t>signature_date</w:t>
+      </w:r>
+      <w:proofErr w:type="spellEnd"/>
+      <w:r>
+        <w:t xml:space="preserve"> }}</w:t>
       </w:r>
       <w:r>
         <w:br/>
@@ -622,6 +1060,7 @@
                 <w:szCs w:val="18"/>
               </w:rPr>
             </w:pPr>
+            <w:proofErr w:type="gramStart"/>
             <w:r>
               <w:rPr>
                 <w:b/>
@@ -629,7 +1068,57 @@
                 <w:sz w:val="18"/>
                 <w:szCs w:val="18"/>
               </w:rPr>
-              <w:t>{{ private_organizer }}</w:t>
+              <w:t xml:space="preserve">{{ </w:t>
+            </w:r>
+            <w:proofErr w:type="spellStart"/>
+            <w:r>
+              <w:rPr>
+                <w:b/>
+                <w:bCs/>
+                <w:sz w:val="18"/>
+                <w:szCs w:val="18"/>
+              </w:rPr>
+              <w:t>private</w:t>
+            </w:r>
+            <w:proofErr w:type="gramEnd"/>
+            <w:r>
+              <w:rPr>
+                <w:b/>
+                <w:bCs/>
+                <w:sz w:val="18"/>
+                <w:szCs w:val="18"/>
+              </w:rPr>
+              <w:t>_</w:t>
+            </w:r>
+            <w:proofErr w:type="gramStart"/>
+            <w:r>
+              <w:rPr>
+                <w:b/>
+                <w:bCs/>
+                <w:sz w:val="18"/>
+                <w:szCs w:val="18"/>
+              </w:rPr>
+              <w:t>organizer</w:t>
+            </w:r>
+            <w:proofErr w:type="spellEnd"/>
+            <w:r>
+              <w:rPr>
+                <w:b/>
+                <w:bCs/>
+                <w:sz w:val="18"/>
+                <w:szCs w:val="18"/>
+              </w:rPr>
+              <w:t xml:space="preserve"> }</w:t>
+            </w:r>
+            <w:proofErr w:type="gramEnd"/>
+            <w:r>
+              <w:rPr>
+                <w:b/>
+                <w:bCs/>
+                <w:sz w:val="18"/>
+                <w:szCs w:val="18"/>
+              </w:rPr>
+              <w:t>}</w:t>
             </w:r>
             <w:r>
               <w:rPr>
@@ -638,7 +1127,67 @@
                 <w:sz w:val="18"/>
                 <w:szCs w:val="18"/>
               </w:rPr>
-              <w:t xml:space="preserve">, {{ private_event_type }} </w:t>
+              <w:t xml:space="preserve">, </w:t>
+            </w:r>
+            <w:proofErr w:type="gramStart"/>
+            <w:r>
+              <w:rPr>
+                <w:b/>
+                <w:bCs/>
+                <w:sz w:val="18"/>
+                <w:szCs w:val="18"/>
+              </w:rPr>
+              <w:t xml:space="preserve">{{ </w:t>
+            </w:r>
+            <w:proofErr w:type="spellStart"/>
+            <w:r>
+              <w:rPr>
+                <w:b/>
+                <w:bCs/>
+                <w:sz w:val="18"/>
+                <w:szCs w:val="18"/>
+              </w:rPr>
+              <w:t>private</w:t>
+            </w:r>
+            <w:proofErr w:type="gramEnd"/>
+            <w:r>
+              <w:rPr>
+                <w:b/>
+                <w:bCs/>
+                <w:sz w:val="18"/>
+                <w:szCs w:val="18"/>
+              </w:rPr>
+              <w:t>_event_</w:t>
+            </w:r>
+            <w:proofErr w:type="gramStart"/>
+            <w:r>
+              <w:rPr>
+                <w:b/>
+                <w:bCs/>
+                <w:sz w:val="18"/>
+                <w:szCs w:val="18"/>
+              </w:rPr>
+              <w:t>type</w:t>
+            </w:r>
+            <w:proofErr w:type="spellEnd"/>
+            <w:r>
+              <w:rPr>
+                <w:b/>
+                <w:bCs/>
+                <w:sz w:val="18"/>
+                <w:szCs w:val="18"/>
+              </w:rPr>
+              <w:t xml:space="preserve"> }</w:t>
+            </w:r>
+            <w:proofErr w:type="gramEnd"/>
+            <w:r>
+              <w:rPr>
+                <w:b/>
+                <w:bCs/>
+                <w:sz w:val="18"/>
+                <w:szCs w:val="18"/>
+              </w:rPr>
+              <w:t xml:space="preserve">} </w:t>
             </w:r>
             <w:r>
               <w:rPr>

</xml_diff>

<commit_message>
Add organizer address fields to Enter Gig, Edit Gig, private contract context, and update contract template
</commit_message>
<xml_diff>
--- a/assets/PRS_Contract_Template_Full_Modernized_v2.docx
+++ b/assets/PRS_Contract_Template_Full_Modernized_v2.docx
@@ -59,6 +59,123 @@
       </w:tr>
     </w:tbl>
     <w:p>
+      <w:pPr>
+        <w:spacing w:after="0" w:line="240" w:lineRule="auto"/>
+        <w:rPr>
+          <w:b/>
+          <w:bCs/>
+        </w:rPr>
+      </w:pPr>
+      <w:r>
+        <w:rPr>
+          <w:b/>
+          <w:bCs/>
+        </w:rPr>
+        <w:t>{{</w:t>
+      </w:r>
+      <w:proofErr w:type="spellStart"/>
+      <w:r>
+        <w:rPr>
+          <w:b/>
+          <w:bCs/>
+        </w:rPr>
+        <w:t>signature_date</w:t>
+      </w:r>
+      <w:proofErr w:type="spellEnd"/>
+      <w:r>
+        <w:rPr>
+          <w:b/>
+          <w:bCs/>
+        </w:rPr>
+        <w:t>}}</w:t>
+      </w:r>
+    </w:p>
+    <w:p>
+      <w:pPr>
+        <w:spacing w:after="0" w:line="240" w:lineRule="auto"/>
+        <w:rPr>
+          <w:b/>
+          <w:bCs/>
+        </w:rPr>
+      </w:pPr>
+    </w:p>
+    <w:p>
+      <w:pPr>
+        <w:spacing w:after="0" w:line="240" w:lineRule="auto"/>
+        <w:rPr>
+          <w:b/>
+          <w:bCs/>
+        </w:rPr>
+      </w:pPr>
+      <w:proofErr w:type="gramStart"/>
+      <w:r>
+        <w:rPr>
+          <w:b/>
+          <w:bCs/>
+        </w:rPr>
+        <w:t xml:space="preserve">{{ </w:t>
+      </w:r>
+      <w:proofErr w:type="spellStart"/>
+      <w:r>
+        <w:rPr>
+          <w:b/>
+          <w:bCs/>
+        </w:rPr>
+        <w:t>private</w:t>
+      </w:r>
+      <w:proofErr w:type="gramEnd"/>
+      <w:r>
+        <w:rPr>
+          <w:b/>
+          <w:bCs/>
+        </w:rPr>
+        <w:t>_</w:t>
+      </w:r>
+      <w:proofErr w:type="gramStart"/>
+      <w:r>
+        <w:rPr>
+          <w:b/>
+          <w:bCs/>
+        </w:rPr>
+        <w:t>organizer</w:t>
+      </w:r>
+      <w:proofErr w:type="spellEnd"/>
+      <w:r>
+        <w:rPr>
+          <w:b/>
+          <w:bCs/>
+        </w:rPr>
+        <w:t xml:space="preserve"> }</w:t>
+      </w:r>
+      <w:proofErr w:type="gramEnd"/>
+      <w:r>
+        <w:rPr>
+          <w:b/>
+          <w:bCs/>
+        </w:rPr>
+        <w:t>}</w:t>
+      </w:r>
+    </w:p>
+    <w:p>
+      <w:pPr>
+        <w:spacing w:after="0" w:line="240" w:lineRule="auto"/>
+      </w:pPr>
+      <w:proofErr w:type="gramStart"/>
+      <w:r>
+        <w:t xml:space="preserve">{{ </w:t>
+      </w:r>
+      <w:proofErr w:type="spellStart"/>
+      <w:r>
+        <w:t>private</w:t>
+      </w:r>
+      <w:proofErr w:type="gramEnd"/>
+      <w:r>
+        <w:t>_organizer_address</w:t>
+      </w:r>
+      <w:proofErr w:type="spellEnd"/>
+      <w:r>
+        <w:t xml:space="preserve"> }}</w:t>
+      </w:r>
       <w:r>
         <w:br/>
       </w:r>
@@ -680,7 +797,10 @@
       <w:r>
         <w:br/>
       </w:r>
-      <w:r>
+    </w:p>
+    <w:p>
+      <w:r>
+        <w:lastRenderedPageBreak/>
         <w:br/>
       </w:r>
       <w:r>
@@ -706,7 +826,6 @@
         <w:br/>
       </w:r>
       <w:r>
-        <w:lastRenderedPageBreak/>
         <w:br/>
       </w:r>
       <w:r>
@@ -2246,7 +2365,6 @@
   <w:style w:type="character" w:default="1" w:styleId="DefaultParagraphFont">
     <w:name w:val="Default Paragraph Font"/>
     <w:uiPriority w:val="1"/>
-    <w:semiHidden/>
     <w:unhideWhenUsed/>
   </w:style>
   <w:style w:type="table" w:default="1" w:styleId="TableNormal">

</xml_diff>

<commit_message>
Add organizer address fields to Edit Gig and update contract template to use separate address fields with Word-native line breaks
</commit_message>
<xml_diff>
--- a/assets/PRS_Contract_Template_Full_Modernized_v2.docx
+++ b/assets/PRS_Contract_Template_Full_Modernized_v2.docx
@@ -21,17 +21,12 @@
             <w:tcW w:w="4320" w:type="dxa"/>
           </w:tcPr>
           <w:p>
-            <w:proofErr w:type="gramStart"/>
             <w:r>
               <w:t xml:space="preserve">{{ </w:t>
             </w:r>
             <w:proofErr w:type="spellStart"/>
             <w:r>
-              <w:t>logo</w:t>
-            </w:r>
-            <w:proofErr w:type="gramEnd"/>
-            <w:r>
-              <w:t>_image</w:t>
+              <w:t>logo_image</w:t>
             </w:r>
             <w:proofErr w:type="spellEnd"/>
             <w:r>
@@ -102,12 +97,7 @@
     <w:p>
       <w:pPr>
         <w:spacing w:after="0" w:line="240" w:lineRule="auto"/>
-        <w:rPr>
-          <w:b/>
-          <w:bCs/>
-        </w:rPr>
       </w:pPr>
-      <w:proofErr w:type="gramStart"/>
       <w:r>
         <w:rPr>
           <w:b/>
@@ -121,69 +111,72 @@
           <w:b/>
           <w:bCs/>
         </w:rPr>
-        <w:t>private</w:t>
-      </w:r>
-      <w:proofErr w:type="gramEnd"/>
+        <w:t>private_organizer</w:t>
+      </w:r>
+      <w:proofErr w:type="spellEnd"/>
       <w:r>
         <w:rPr>
           <w:b/>
           <w:bCs/>
         </w:rPr>
-        <w:t>_</w:t>
-      </w:r>
-      <w:proofErr w:type="gramStart"/>
+        <w:t xml:space="preserve"> }}</w:t>
+      </w:r>
       <w:r>
         <w:rPr>
           <w:b/>
           <w:bCs/>
         </w:rPr>
-        <w:t>organizer</w:t>
+        <w:br/>
+      </w:r>
+      <w:r>
+        <w:t>{{</w:t>
+      </w:r>
+      <w:proofErr w:type="spellStart"/>
+      <w:r>
+        <w:t>organizer_street</w:t>
       </w:r>
       <w:proofErr w:type="spellEnd"/>
       <w:r>
-        <w:rPr>
-          <w:b/>
-          <w:bCs/>
-        </w:rPr>
-        <w:t xml:space="preserve"> }</w:t>
-      </w:r>
-      <w:proofErr w:type="gramEnd"/>
-      <w:r>
-        <w:rPr>
-          <w:b/>
-          <w:bCs/>
-        </w:rPr>
-        <w:t>}</w:t>
+        <w:t>}}</w:t>
+      </w:r>
+      <w:r>
+        <w:br/>
+      </w:r>
+      <w:r>
+        <w:t>{{</w:t>
+      </w:r>
+      <w:proofErr w:type="spellStart"/>
+      <w:r>
+        <w:t>organizer_city</w:t>
+      </w:r>
+      <w:proofErr w:type="spellEnd"/>
+      <w:r>
+        <w:t>}}, {{</w:t>
+      </w:r>
+      <w:proofErr w:type="spellStart"/>
+      <w:r>
+        <w:t>organizer_state</w:t>
+      </w:r>
+      <w:proofErr w:type="spellEnd"/>
+      <w:r>
+        <w:t>}} {{</w:t>
+      </w:r>
+      <w:proofErr w:type="spellStart"/>
+      <w:r>
+        <w:t>organizer_zip</w:t>
+      </w:r>
+      <w:proofErr w:type="spellEnd"/>
+      <w:r>
+        <w:t>}}</w:t>
+      </w:r>
+      <w:r>
+        <w:br/>
       </w:r>
     </w:p>
     <w:p>
       <w:pPr>
         <w:spacing w:after="0" w:line="240" w:lineRule="auto"/>
       </w:pPr>
-      <w:proofErr w:type="gramStart"/>
-      <w:r>
-        <w:t xml:space="preserve">{{ </w:t>
-      </w:r>
-      <w:proofErr w:type="spellStart"/>
-      <w:r>
-        <w:t>private</w:t>
-      </w:r>
-      <w:proofErr w:type="gramEnd"/>
-      <w:r>
-        <w:t>_organizer_address</w:t>
-      </w:r>
-      <w:proofErr w:type="spellEnd"/>
-      <w:r>
-        <w:t xml:space="preserve"> }}</w:t>
-      </w:r>
-      <w:r>
-        <w:br/>
-      </w:r>
-    </w:p>
-    <w:p>
-      <w:pPr>
-        <w:spacing w:after="0" w:line="240" w:lineRule="auto"/>
-      </w:pPr>
       <w:r>
         <w:t xml:space="preserve">This Entertainment Agreement ("Agreement") is between </w:t>
       </w:r>
@@ -202,55 +195,23 @@
           <w:b/>
           <w:bCs/>
         </w:rPr>
-        <w:t xml:space="preserve">and </w:t>
-      </w:r>
-      <w:proofErr w:type="gramStart"/>
+        <w:t xml:space="preserve">and {{ </w:t>
+      </w:r>
+      <w:proofErr w:type="spellStart"/>
       <w:r>
         <w:rPr>
           <w:b/>
           <w:bCs/>
         </w:rPr>
-        <w:t xml:space="preserve">{{ </w:t>
-      </w:r>
-      <w:proofErr w:type="spellStart"/>
+        <w:t>private_organizer</w:t>
+      </w:r>
+      <w:proofErr w:type="spellEnd"/>
       <w:r>
         <w:rPr>
           <w:b/>
           <w:bCs/>
         </w:rPr>
-        <w:t>private</w:t>
-      </w:r>
-      <w:proofErr w:type="gramEnd"/>
-      <w:r>
-        <w:rPr>
-          <w:b/>
-          <w:bCs/>
-        </w:rPr>
-        <w:t>_</w:t>
-      </w:r>
-      <w:proofErr w:type="gramStart"/>
-      <w:r>
-        <w:rPr>
-          <w:b/>
-          <w:bCs/>
-        </w:rPr>
-        <w:t>organizer</w:t>
-      </w:r>
-      <w:proofErr w:type="spellEnd"/>
-      <w:r>
-        <w:rPr>
-          <w:b/>
-          <w:bCs/>
-        </w:rPr>
-        <w:t xml:space="preserve"> }</w:t>
-      </w:r>
-      <w:proofErr w:type="gramEnd"/>
-      <w:r>
-        <w:rPr>
-          <w:b/>
-          <w:bCs/>
-        </w:rPr>
-        <w:t>} (“the Host”)</w:t>
+        <w:t xml:space="preserve"> }} (“the Host”)</w:t>
       </w:r>
       <w:r>
         <w:t>. Any alterations to this Agreement must be made in writing and signed by both parties</w:t>
@@ -490,85 +451,43 @@
       </w:r>
       <w:proofErr w:type="spellStart"/>
       <w:r>
-        <w:t>deposit_</w:t>
-      </w:r>
-      <w:proofErr w:type="gramStart"/>
-      <w:r>
-        <w:t>schedule</w:t>
+        <w:t>deposit_schedule</w:t>
       </w:r>
       <w:proofErr w:type="spellEnd"/>
       <w:r>
         <w:t xml:space="preserve"> %}</w:t>
       </w:r>
-      <w:proofErr w:type="gramEnd"/>
     </w:p>
     <w:p>
       <w:pPr>
         <w:spacing w:after="0" w:line="240" w:lineRule="auto"/>
       </w:pPr>
       <w:r>
-        <w:t xml:space="preserve">• Deposit </w:t>
-      </w:r>
-      <w:proofErr w:type="gramStart"/>
-      <w:r>
-        <w:t xml:space="preserve">{{ </w:t>
+        <w:t xml:space="preserve">• Deposit {{ </w:t>
       </w:r>
       <w:proofErr w:type="spellStart"/>
       <w:r>
         <w:t>row.seq</w:t>
       </w:r>
       <w:proofErr w:type="spellEnd"/>
-      <w:proofErr w:type="gramEnd"/>
-      <w:r>
-        <w:t xml:space="preserve"> }} — </w:t>
-      </w:r>
-      <w:proofErr w:type="gramStart"/>
-      <w:r>
-        <w:t xml:space="preserve">{{ </w:t>
+      <w:r>
+        <w:t xml:space="preserve"> }} — {{ </w:t>
       </w:r>
       <w:proofErr w:type="spellStart"/>
       <w:r>
-        <w:t>row.due</w:t>
-      </w:r>
-      <w:proofErr w:type="gramEnd"/>
-      <w:r>
-        <w:t>_</w:t>
-      </w:r>
-      <w:proofErr w:type="gramStart"/>
-      <w:r>
-        <w:t>date</w:t>
+        <w:t>row.due_date</w:t>
       </w:r>
       <w:proofErr w:type="spellEnd"/>
       <w:r>
-        <w:t xml:space="preserve"> }</w:t>
-      </w:r>
-      <w:proofErr w:type="gramEnd"/>
-      <w:r>
-        <w:t xml:space="preserve">} — </w:t>
-      </w:r>
-      <w:proofErr w:type="gramStart"/>
-      <w:r>
-        <w:t xml:space="preserve">{{ </w:t>
+        <w:t xml:space="preserve"> }} — {{ </w:t>
       </w:r>
       <w:proofErr w:type="spellStart"/>
       <w:r>
-        <w:t>row</w:t>
-      </w:r>
-      <w:proofErr w:type="gramEnd"/>
-      <w:r>
-        <w:t>.amount_</w:t>
-      </w:r>
-      <w:proofErr w:type="gramStart"/>
-      <w:r>
-        <w:t>formatted</w:t>
+        <w:t>row.amount_formatted</w:t>
       </w:r>
       <w:proofErr w:type="spellEnd"/>
       <w:r>
-        <w:t xml:space="preserve"> }</w:t>
-      </w:r>
-      <w:proofErr w:type="gramEnd"/>
-      <w:r>
-        <w:t>}</w:t>
+        <w:t xml:space="preserve"> }}</w:t>
       </w:r>
     </w:p>
     <w:p>
@@ -1160,7 +1079,6 @@
                 <w:szCs w:val="18"/>
               </w:rPr>
             </w:pPr>
-            <w:proofErr w:type="gramStart"/>
             <w:r>
               <w:rPr>
                 <w:b/>
@@ -1178,27 +1096,7 @@
                 <w:sz w:val="18"/>
                 <w:szCs w:val="18"/>
               </w:rPr>
-              <w:t>private</w:t>
-            </w:r>
-            <w:proofErr w:type="gramEnd"/>
-            <w:r>
-              <w:rPr>
-                <w:b/>
-                <w:bCs/>
-                <w:sz w:val="18"/>
-                <w:szCs w:val="18"/>
-              </w:rPr>
-              <w:t>_</w:t>
-            </w:r>
-            <w:proofErr w:type="gramStart"/>
-            <w:r>
-              <w:rPr>
-                <w:b/>
-                <w:bCs/>
-                <w:sz w:val="18"/>
-                <w:szCs w:val="18"/>
-              </w:rPr>
-              <w:t>organizer</w:t>
+              <w:t>private_organizer</w:t>
             </w:r>
             <w:proofErr w:type="spellEnd"/>
             <w:r>
@@ -1208,17 +1106,7 @@
                 <w:sz w:val="18"/>
                 <w:szCs w:val="18"/>
               </w:rPr>
-              <w:t xml:space="preserve"> }</w:t>
-            </w:r>
-            <w:proofErr w:type="gramEnd"/>
-            <w:r>
-              <w:rPr>
-                <w:b/>
-                <w:bCs/>
-                <w:sz w:val="18"/>
-                <w:szCs w:val="18"/>
-              </w:rPr>
-              <w:t>}</w:t>
+              <w:t xml:space="preserve"> }}</w:t>
             </w:r>
             <w:r>
               <w:rPr>
@@ -1227,17 +1115,7 @@
                 <w:sz w:val="18"/>
                 <w:szCs w:val="18"/>
               </w:rPr>
-              <w:t xml:space="preserve">, </w:t>
-            </w:r>
-            <w:proofErr w:type="gramStart"/>
-            <w:r>
-              <w:rPr>
-                <w:b/>
-                <w:bCs/>
-                <w:sz w:val="18"/>
-                <w:szCs w:val="18"/>
-              </w:rPr>
-              <w:t xml:space="preserve">{{ </w:t>
+              <w:t xml:space="preserve">, {{ </w:t>
             </w:r>
             <w:proofErr w:type="spellStart"/>
             <w:r>
@@ -1247,27 +1125,7 @@
                 <w:sz w:val="18"/>
                 <w:szCs w:val="18"/>
               </w:rPr>
-              <w:t>private</w:t>
-            </w:r>
-            <w:proofErr w:type="gramEnd"/>
-            <w:r>
-              <w:rPr>
-                <w:b/>
-                <w:bCs/>
-                <w:sz w:val="18"/>
-                <w:szCs w:val="18"/>
-              </w:rPr>
-              <w:t>_event_</w:t>
-            </w:r>
-            <w:proofErr w:type="gramStart"/>
-            <w:r>
-              <w:rPr>
-                <w:b/>
-                <w:bCs/>
-                <w:sz w:val="18"/>
-                <w:szCs w:val="18"/>
-              </w:rPr>
-              <w:t>type</w:t>
+              <w:t>private_event_type</w:t>
             </w:r>
             <w:proofErr w:type="spellEnd"/>
             <w:r>
@@ -1277,17 +1135,7 @@
                 <w:sz w:val="18"/>
                 <w:szCs w:val="18"/>
               </w:rPr>
-              <w:t xml:space="preserve"> }</w:t>
-            </w:r>
-            <w:proofErr w:type="gramEnd"/>
-            <w:r>
-              <w:rPr>
-                <w:b/>
-                <w:bCs/>
-                <w:sz w:val="18"/>
-                <w:szCs w:val="18"/>
-              </w:rPr>
-              <w:t xml:space="preserve">} </w:t>
+              <w:t xml:space="preserve"> }} </w:t>
             </w:r>
             <w:r>
               <w:rPr>
@@ -2365,6 +2213,7 @@
   <w:style w:type="character" w:default="1" w:styleId="DefaultParagraphFont">
     <w:name w:val="Default Paragraph Font"/>
     <w:uiPriority w:val="1"/>
+    <w:semiHidden/>
     <w:unhideWhenUsed/>
   </w:style>
   <w:style w:type="table" w:default="1" w:styleId="TableNormal">

</xml_diff>

<commit_message>
Update contract template spacing (PRS_Contract_Template_Full_Modernized_v2.docx)
</commit_message>
<xml_diff>
--- a/assets/PRS_Contract_Template_Full_Modernized_v2.docx
+++ b/assets/PRS_Contract_Template_Full_Modernized_v2.docx
@@ -22,15 +22,7 @@
           </w:tcPr>
           <w:p>
             <w:r>
-              <w:t xml:space="preserve">{{ </w:t>
-            </w:r>
-            <w:proofErr w:type="spellStart"/>
-            <w:r>
-              <w:t>logo_image</w:t>
-            </w:r>
-            <w:proofErr w:type="spellEnd"/>
-            <w:r>
-              <w:t xml:space="preserve"> }}</w:t>
+              <w:t>{{ logo_image }}</w:t>
             </w:r>
           </w:p>
         </w:tc>
@@ -66,23 +58,7 @@
           <w:b/>
           <w:bCs/>
         </w:rPr>
-        <w:t>{{</w:t>
-      </w:r>
-      <w:proofErr w:type="spellStart"/>
-      <w:r>
-        <w:rPr>
-          <w:b/>
-          <w:bCs/>
-        </w:rPr>
-        <w:t>signature_date</w:t>
-      </w:r>
-      <w:proofErr w:type="spellEnd"/>
-      <w:r>
-        <w:rPr>
-          <w:b/>
-          <w:bCs/>
-        </w:rPr>
-        <w:t>}}</w:t>
+        <w:t>{{signature_date}}</w:t>
       </w:r>
     </w:p>
     <w:p>
@@ -103,23 +79,7 @@
           <w:b/>
           <w:bCs/>
         </w:rPr>
-        <w:t xml:space="preserve">{{ </w:t>
-      </w:r>
-      <w:proofErr w:type="spellStart"/>
-      <w:r>
-        <w:rPr>
-          <w:b/>
-          <w:bCs/>
-        </w:rPr>
-        <w:t>private_organizer</w:t>
-      </w:r>
-      <w:proofErr w:type="spellEnd"/>
-      <w:r>
-        <w:rPr>
-          <w:b/>
-          <w:bCs/>
-        </w:rPr>
-        <w:t xml:space="preserve"> }}</w:t>
+        <w:t>{{ private_organizer }}</w:t>
       </w:r>
       <w:r>
         <w:rPr>
@@ -129,45 +89,11 @@
         <w:br/>
       </w:r>
       <w:r>
-        <w:t>{{</w:t>
-      </w:r>
-      <w:proofErr w:type="spellStart"/>
-      <w:r>
-        <w:t>organizer_street</w:t>
-      </w:r>
-      <w:proofErr w:type="spellEnd"/>
-      <w:r>
-        <w:t>}}</w:t>
+        <w:t>{{organizer_street}}</w:t>
       </w:r>
       <w:r>
         <w:br/>
-      </w:r>
-      <w:r>
-        <w:t>{{</w:t>
-      </w:r>
-      <w:proofErr w:type="spellStart"/>
-      <w:r>
-        <w:t>organizer_city</w:t>
-      </w:r>
-      <w:proofErr w:type="spellEnd"/>
-      <w:r>
-        <w:t>}}, {{</w:t>
-      </w:r>
-      <w:proofErr w:type="spellStart"/>
-      <w:r>
-        <w:t>organizer_state</w:t>
-      </w:r>
-      <w:proofErr w:type="spellEnd"/>
-      <w:r>
-        <w:t>}} {{</w:t>
-      </w:r>
-      <w:proofErr w:type="spellStart"/>
-      <w:r>
-        <w:t>organizer_zip</w:t>
-      </w:r>
-      <w:proofErr w:type="spellEnd"/>
-      <w:r>
-        <w:t>}}</w:t>
+        <w:t>{{organizer_city}}, {{organizer_state}} {{organizer_zip}}</w:t>
       </w:r>
       <w:r>
         <w:br/>
@@ -195,23 +121,7 @@
           <w:b/>
           <w:bCs/>
         </w:rPr>
-        <w:t xml:space="preserve">and {{ </w:t>
-      </w:r>
-      <w:proofErr w:type="spellStart"/>
-      <w:r>
-        <w:rPr>
-          <w:b/>
-          <w:bCs/>
-        </w:rPr>
-        <w:t>private_organizer</w:t>
-      </w:r>
-      <w:proofErr w:type="spellEnd"/>
-      <w:r>
-        <w:rPr>
-          <w:b/>
-          <w:bCs/>
-        </w:rPr>
-        <w:t xml:space="preserve"> }} (“the Host”)</w:t>
+        <w:t>and {{ private_organizer }} (“the Host”)</w:t>
       </w:r>
       <w:r>
         <w:t>. Any alterations to this Agreement must be made in writing and signed by both parties</w:t>
@@ -231,23 +141,7 @@
           <w:b/>
           <w:bCs/>
         </w:rPr>
-        <w:t xml:space="preserve">{{ </w:t>
-      </w:r>
-      <w:proofErr w:type="spellStart"/>
-      <w:r>
-        <w:rPr>
-          <w:b/>
-          <w:bCs/>
-        </w:rPr>
-        <w:t>venue_name</w:t>
-      </w:r>
-      <w:proofErr w:type="spellEnd"/>
-      <w:r>
-        <w:rPr>
-          <w:b/>
-          <w:bCs/>
-        </w:rPr>
-        <w:t xml:space="preserve"> }}</w:t>
+        <w:t>{{ venue_name }}</w:t>
       </w:r>
       <w:r>
         <w:t xml:space="preserve">, located in </w:t>
@@ -257,39 +151,7 @@
           <w:b/>
           <w:bCs/>
         </w:rPr>
-        <w:t xml:space="preserve">{{ </w:t>
-      </w:r>
-      <w:proofErr w:type="spellStart"/>
-      <w:r>
-        <w:rPr>
-          <w:b/>
-          <w:bCs/>
-        </w:rPr>
-        <w:t>venue_city</w:t>
-      </w:r>
-      <w:proofErr w:type="spellEnd"/>
-      <w:r>
-        <w:rPr>
-          <w:b/>
-          <w:bCs/>
-        </w:rPr>
-        <w:t xml:space="preserve"> }}, {{ </w:t>
-      </w:r>
-      <w:proofErr w:type="spellStart"/>
-      <w:r>
-        <w:rPr>
-          <w:b/>
-          <w:bCs/>
-        </w:rPr>
-        <w:t>venue_state</w:t>
-      </w:r>
-      <w:proofErr w:type="spellEnd"/>
-      <w:r>
-        <w:rPr>
-          <w:b/>
-          <w:bCs/>
-        </w:rPr>
-        <w:t xml:space="preserve"> }}</w:t>
+        <w:t>{{ venue_city }}, {{ venue_state }}</w:t>
       </w:r>
       <w:r>
         <w:t xml:space="preserve">, for the event described as </w:t>
@@ -299,23 +161,7 @@
           <w:b/>
           <w:bCs/>
         </w:rPr>
-        <w:t xml:space="preserve">{{ </w:t>
-      </w:r>
-      <w:proofErr w:type="spellStart"/>
-      <w:r>
-        <w:rPr>
-          <w:b/>
-          <w:bCs/>
-        </w:rPr>
-        <w:t>private_event_type</w:t>
-      </w:r>
-      <w:proofErr w:type="spellEnd"/>
-      <w:r>
-        <w:rPr>
-          <w:b/>
-          <w:bCs/>
-        </w:rPr>
-        <w:t xml:space="preserve"> }} (“the Event”),</w:t>
+        <w:t>{{ private_event_type }} (“the Event”),</w:t>
       </w:r>
       <w:r>
         <w:t xml:space="preserve"> scheduled for </w:t>
@@ -325,23 +171,7 @@
           <w:b/>
           <w:bCs/>
         </w:rPr>
-        <w:t xml:space="preserve">{{ </w:t>
-      </w:r>
-      <w:proofErr w:type="spellStart"/>
-      <w:r>
-        <w:rPr>
-          <w:b/>
-          <w:bCs/>
-        </w:rPr>
-        <w:t>event_date_long</w:t>
-      </w:r>
-      <w:proofErr w:type="spellEnd"/>
-      <w:r>
-        <w:rPr>
-          <w:b/>
-          <w:bCs/>
-        </w:rPr>
-        <w:t xml:space="preserve"> }}.</w:t>
+        <w:t>{{ event_date_long }}.</w:t>
       </w:r>
       <w:r>
         <w:br/>
@@ -384,23 +214,7 @@
           <w:b/>
           <w:bCs/>
         </w:rPr>
-        <w:t xml:space="preserve"> </w:t>
-      </w:r>
-      <w:proofErr w:type="spellStart"/>
-      <w:r>
-        <w:rPr>
-          <w:b/>
-          <w:bCs/>
-        </w:rPr>
-        <w:t>total_fee_formatted</w:t>
-      </w:r>
-      <w:proofErr w:type="spellEnd"/>
-      <w:r>
-        <w:rPr>
-          <w:b/>
-          <w:bCs/>
-        </w:rPr>
-        <w:t xml:space="preserve"> }}</w:t>
+        <w:t xml:space="preserve"> total_fee_formatted }}</w:t>
       </w:r>
       <w:r>
         <w:rPr>
@@ -423,15 +237,7 @@
         <w:br/>
       </w:r>
       <w:r>
-        <w:t xml:space="preserve">{% if </w:t>
-      </w:r>
-      <w:proofErr w:type="spellStart"/>
-      <w:r>
-        <w:t>deposit_schedule</w:t>
-      </w:r>
-      <w:proofErr w:type="spellEnd"/>
-      <w:r>
-        <w:t xml:space="preserve"> %}</w:t>
+        <w:t>{% if deposit_schedule %}</w:t>
       </w:r>
     </w:p>
     <w:p>
@@ -447,15 +253,7 @@
         <w:spacing w:after="0" w:line="240" w:lineRule="auto"/>
       </w:pPr>
       <w:r>
-        <w:t xml:space="preserve">{% for row in </w:t>
-      </w:r>
-      <w:proofErr w:type="spellStart"/>
-      <w:r>
-        <w:t>deposit_schedule</w:t>
-      </w:r>
-      <w:proofErr w:type="spellEnd"/>
-      <w:r>
-        <w:t xml:space="preserve"> %}</w:t>
+        <w:t>{% for row in deposit_schedule %}</w:t>
       </w:r>
     </w:p>
     <w:p>
@@ -463,31 +261,7 @@
         <w:spacing w:after="0" w:line="240" w:lineRule="auto"/>
       </w:pPr>
       <w:r>
-        <w:t xml:space="preserve">• Deposit {{ </w:t>
-      </w:r>
-      <w:proofErr w:type="spellStart"/>
-      <w:r>
-        <w:t>row.seq</w:t>
-      </w:r>
-      <w:proofErr w:type="spellEnd"/>
-      <w:r>
-        <w:t xml:space="preserve"> }} — {{ </w:t>
-      </w:r>
-      <w:proofErr w:type="spellStart"/>
-      <w:r>
-        <w:t>row.due_date</w:t>
-      </w:r>
-      <w:proofErr w:type="spellEnd"/>
-      <w:r>
-        <w:t xml:space="preserve"> }} — {{ </w:t>
-      </w:r>
-      <w:proofErr w:type="spellStart"/>
-      <w:r>
-        <w:t>row.amount_formatted</w:t>
-      </w:r>
-      <w:proofErr w:type="spellEnd"/>
-      <w:r>
-        <w:t xml:space="preserve"> }}</w:t>
+        <w:t>• Deposit {{ row.seq }} — {{ row.due_date }} — {{ row.amount_formatted }}</w:t>
       </w:r>
     </w:p>
     <w:p>
@@ -495,15 +269,7 @@
         <w:spacing w:after="0" w:line="240" w:lineRule="auto"/>
       </w:pPr>
       <w:r>
-        <w:t xml:space="preserve">{% </w:t>
-      </w:r>
-      <w:proofErr w:type="spellStart"/>
-      <w:r>
-        <w:t>endfor</w:t>
-      </w:r>
-      <w:proofErr w:type="spellEnd"/>
-      <w:r>
-        <w:t xml:space="preserve"> %}</w:t>
+        <w:t>{% endfor %}</w:t>
       </w:r>
     </w:p>
     <w:p>
@@ -531,6 +297,12 @@
       </w:r>
     </w:p>
     <w:p>
+      <w:pPr>
+        <w:rPr>
+          <w:b/>
+          <w:bCs/>
+        </w:rPr>
+      </w:pPr>
       <w:r>
         <w:t xml:space="preserve">All checks shall be made payable to </w:t>
       </w:r>
@@ -557,7 +329,16 @@
           <w:i/>
           <w:iCs/>
         </w:rPr>
-        <w:t>PERFORMANCE DETAILS</w:t>
+        <w:t>PERFORMANCE DETAIL</w:t>
+      </w:r>
+      <w:r>
+        <w:rPr>
+          <w:b/>
+          <w:bCs/>
+          <w:i/>
+          <w:iCs/>
+        </w:rPr>
+        <w:t>S</w:t>
       </w:r>
       <w:r>
         <w:br/>
@@ -570,23 +351,7 @@
           <w:b/>
           <w:bCs/>
         </w:rPr>
-        <w:t xml:space="preserve">Date: {{ </w:t>
-      </w:r>
-      <w:proofErr w:type="spellStart"/>
-      <w:r>
-        <w:rPr>
-          <w:b/>
-          <w:bCs/>
-        </w:rPr>
-        <w:t>event_date_long</w:t>
-      </w:r>
-      <w:proofErr w:type="spellEnd"/>
-      <w:r>
-        <w:rPr>
-          <w:b/>
-          <w:bCs/>
-        </w:rPr>
-        <w:t xml:space="preserve"> }}</w:t>
+        <w:t>Date: {{ event_date_long }}</w:t>
       </w:r>
       <w:r>
         <w:rPr>
@@ -610,55 +375,7 @@
           <w:bCs/>
         </w:rPr>
         <w:br/>
-        <w:t xml:space="preserve">Venue: {{ </w:t>
-      </w:r>
-      <w:proofErr w:type="spellStart"/>
-      <w:r>
-        <w:rPr>
-          <w:b/>
-          <w:bCs/>
-        </w:rPr>
-        <w:t>venue_name</w:t>
-      </w:r>
-      <w:proofErr w:type="spellEnd"/>
-      <w:r>
-        <w:rPr>
-          <w:b/>
-          <w:bCs/>
-        </w:rPr>
-        <w:t xml:space="preserve"> }}, {{ </w:t>
-      </w:r>
-      <w:proofErr w:type="spellStart"/>
-      <w:r>
-        <w:rPr>
-          <w:b/>
-          <w:bCs/>
-        </w:rPr>
-        <w:t>venue_city</w:t>
-      </w:r>
-      <w:proofErr w:type="spellEnd"/>
-      <w:r>
-        <w:rPr>
-          <w:b/>
-          <w:bCs/>
-        </w:rPr>
-        <w:t xml:space="preserve"> }}, {{ </w:t>
-      </w:r>
-      <w:proofErr w:type="spellStart"/>
-      <w:r>
-        <w:rPr>
-          <w:b/>
-          <w:bCs/>
-        </w:rPr>
-        <w:t>venue_state</w:t>
-      </w:r>
-      <w:proofErr w:type="spellEnd"/>
-      <w:r>
-        <w:rPr>
-          <w:b/>
-          <w:bCs/>
-        </w:rPr>
-        <w:t xml:space="preserve"> }}</w:t>
+        <w:t>Venue: {{ venue_name }}, {{ venue_city }}, {{ venue_state }}</w:t>
       </w:r>
       <w:r>
         <w:br/>
@@ -679,39 +396,7 @@
           <w:bCs/>
         </w:rPr>
         <w:br/>
-        <w:t xml:space="preserve">{% if </w:t>
-      </w:r>
-      <w:proofErr w:type="spellStart"/>
-      <w:r>
-        <w:rPr>
-          <w:b/>
-          <w:bCs/>
-        </w:rPr>
-        <w:t>private_cocktail_coverage</w:t>
-      </w:r>
-      <w:proofErr w:type="spellEnd"/>
-      <w:r>
-        <w:rPr>
-          <w:b/>
-          <w:bCs/>
-        </w:rPr>
-        <w:t xml:space="preserve"> %}{{ </w:t>
-      </w:r>
-      <w:proofErr w:type="spellStart"/>
-      <w:r>
-        <w:rPr>
-          <w:b/>
-          <w:bCs/>
-        </w:rPr>
-        <w:t>private_cocktail_coverage</w:t>
-      </w:r>
-      <w:proofErr w:type="spellEnd"/>
-      <w:r>
-        <w:rPr>
-          <w:b/>
-          <w:bCs/>
-        </w:rPr>
-        <w:t xml:space="preserve"> }}{% else %}N/A{% endif %}</w:t>
+        <w:t>{% if private_cocktail_coverage %}{{ private_cocktail_coverage }}{% else %}N/A{% endif %}</w:t>
       </w:r>
       <w:r>
         <w:br/>
@@ -719,27 +404,16 @@
     </w:p>
     <w:p>
       <w:r>
-        <w:lastRenderedPageBreak/>
-        <w:br/>
-      </w:r>
-      <w:r>
         <w:rPr>
           <w:b/>
           <w:bCs/>
         </w:rPr>
+        <w:lastRenderedPageBreak/>
         <w:t>Special Instructions:</w:t>
       </w:r>
       <w:r>
         <w:br/>
-        <w:t xml:space="preserve">{{ </w:t>
-      </w:r>
-      <w:proofErr w:type="spellStart"/>
-      <w:r>
-        <w:t>private_special_instructions</w:t>
-      </w:r>
-      <w:proofErr w:type="spellEnd"/>
-      <w:r>
-        <w:t xml:space="preserve"> or "None" }}</w:t>
+        <w:t>{{ private_special_instructions or "None" }}</w:t>
       </w:r>
       <w:r>
         <w:br/>
@@ -756,15 +430,7 @@
       </w:r>
       <w:r>
         <w:br/>
-        <w:t xml:space="preserve">{{ </w:t>
-      </w:r>
-      <w:proofErr w:type="spellStart"/>
-      <w:r>
-        <w:t>gig_notes</w:t>
-      </w:r>
-      <w:proofErr w:type="spellEnd"/>
-      <w:r>
-        <w:t xml:space="preserve"> or "None" }}</w:t>
+        <w:t>{{ gig_notes or "None" }}</w:t>
       </w:r>
       <w:r>
         <w:br/>
@@ -786,27 +452,11 @@
       </w:r>
       <w:r>
         <w:br/>
-        <w:t xml:space="preserve">Total Performance Duration: {{ </w:t>
-      </w:r>
-      <w:proofErr w:type="spellStart"/>
-      <w:r>
-        <w:t>computed_duration_hours</w:t>
-      </w:r>
-      <w:proofErr w:type="spellEnd"/>
-      <w:r>
-        <w:t xml:space="preserve"> }} hours</w:t>
+        <w:t>Total Performance Duration: {{ computed_duration_hours }} hours</w:t>
       </w:r>
       <w:r>
         <w:br/>
-        <w:t xml:space="preserve">Package Name: {{ </w:t>
-      </w:r>
-      <w:proofErr w:type="spellStart"/>
-      <w:r>
-        <w:t>private_package_name</w:t>
-      </w:r>
-      <w:proofErr w:type="spellEnd"/>
-      <w:r>
-        <w:t xml:space="preserve"> or "</w:t>
+        <w:t>Package Name: {{ private_package_name or "</w:t>
       </w:r>
       <w:r>
         <w:t>PRS Band-Only</w:t>
@@ -816,23 +466,7 @@
       </w:r>
       <w:r>
         <w:br/>
-        <w:t xml:space="preserve">Band Size: {% if </w:t>
-      </w:r>
-      <w:proofErr w:type="spellStart"/>
-      <w:r>
-        <w:t>private_band_size</w:t>
-      </w:r>
-      <w:proofErr w:type="spellEnd"/>
-      <w:r>
-        <w:t xml:space="preserve"> %}{{ </w:t>
-      </w:r>
-      <w:proofErr w:type="spellStart"/>
-      <w:r>
-        <w:t>private_band_size</w:t>
-      </w:r>
-      <w:proofErr w:type="spellEnd"/>
-      <w:r>
-        <w:t xml:space="preserve"> }}-piece band{% else %}Full</w:t>
+        <w:t>Band Size: {% if private_band_size %}{{ private_band_size }}-piece band{% else %}Full</w:t>
       </w:r>
       <w:r>
         <w:t xml:space="preserve"> 9-pc</w:t>
@@ -862,27 +496,7 @@
           <w:i/>
           <w:iCs/>
         </w:rPr>
-        <w:t xml:space="preserve">{{ </w:t>
-      </w:r>
-      <w:proofErr w:type="spellStart"/>
-      <w:r>
-        <w:rPr>
-          <w:b/>
-          <w:bCs/>
-          <w:i/>
-          <w:iCs/>
-        </w:rPr>
-        <w:t>overtime_rate_formatted</w:t>
-      </w:r>
-      <w:proofErr w:type="spellEnd"/>
-      <w:r>
-        <w:rPr>
-          <w:b/>
-          <w:bCs/>
-          <w:i/>
-          <w:iCs/>
-        </w:rPr>
-        <w:t xml:space="preserve"> }}</w:t>
+        <w:t>{{ overtime_rate_formatted }}</w:t>
       </w:r>
       <w:r>
         <w:rPr>
@@ -932,15 +546,7 @@
       </w:r>
       <w:r>
         <w:br/>
-        <w:t xml:space="preserve">Printed Name: {{ </w:t>
-      </w:r>
-      <w:proofErr w:type="spellStart"/>
-      <w:r>
-        <w:t>private_client_name</w:t>
-      </w:r>
-      <w:proofErr w:type="spellEnd"/>
-      <w:r>
-        <w:t xml:space="preserve"> }}</w:t>
+        <w:t>Printed Name: {{ private_client_name }}</w:t>
       </w:r>
       <w:r>
         <w:br/>
@@ -962,15 +568,7 @@
       </w:r>
       <w:r>
         <w:br/>
-        <w:t xml:space="preserve">{{ </w:t>
-      </w:r>
-      <w:proofErr w:type="spellStart"/>
-      <w:r>
-        <w:t>signature_image</w:t>
-      </w:r>
-      <w:proofErr w:type="spellEnd"/>
-      <w:r>
-        <w:t xml:space="preserve"> }}</w:t>
+        <w:t>{{ signature_image }}</w:t>
       </w:r>
       <w:r>
         <w:br/>
@@ -992,15 +590,7 @@
         <w:t xml:space="preserve">Date: </w:t>
       </w:r>
       <w:r>
-        <w:t xml:space="preserve">{{ </w:t>
-      </w:r>
-      <w:proofErr w:type="spellStart"/>
-      <w:r>
-        <w:t>signature_date</w:t>
-      </w:r>
-      <w:proofErr w:type="spellEnd"/>
-      <w:r>
-        <w:t xml:space="preserve"> }}</w:t>
+        <w:t>{{ signature_date }}</w:t>
       </w:r>
       <w:r>
         <w:br/>
@@ -1086,27 +676,7 @@
                 <w:sz w:val="18"/>
                 <w:szCs w:val="18"/>
               </w:rPr>
-              <w:t xml:space="preserve">{{ </w:t>
-            </w:r>
-            <w:proofErr w:type="spellStart"/>
-            <w:r>
-              <w:rPr>
-                <w:b/>
-                <w:bCs/>
-                <w:sz w:val="18"/>
-                <w:szCs w:val="18"/>
-              </w:rPr>
-              <w:t>private_organizer</w:t>
-            </w:r>
-            <w:proofErr w:type="spellEnd"/>
-            <w:r>
-              <w:rPr>
-                <w:b/>
-                <w:bCs/>
-                <w:sz w:val="18"/>
-                <w:szCs w:val="18"/>
-              </w:rPr>
-              <w:t xml:space="preserve"> }}</w:t>
+              <w:t>{{ private_organizer }}</w:t>
             </w:r>
             <w:r>
               <w:rPr>
@@ -1115,27 +685,7 @@
                 <w:sz w:val="18"/>
                 <w:szCs w:val="18"/>
               </w:rPr>
-              <w:t xml:space="preserve">, {{ </w:t>
-            </w:r>
-            <w:proofErr w:type="spellStart"/>
-            <w:r>
-              <w:rPr>
-                <w:b/>
-                <w:bCs/>
-                <w:sz w:val="18"/>
-                <w:szCs w:val="18"/>
-              </w:rPr>
-              <w:t>private_event_type</w:t>
-            </w:r>
-            <w:proofErr w:type="spellEnd"/>
-            <w:r>
-              <w:rPr>
-                <w:b/>
-                <w:bCs/>
-                <w:sz w:val="18"/>
-                <w:szCs w:val="18"/>
-              </w:rPr>
-              <w:t xml:space="preserve"> }} </w:t>
+              <w:t xml:space="preserve">, {{ private_event_type }} </w:t>
             </w:r>
             <w:r>
               <w:rPr>

</xml_diff>

<commit_message>
Private gig overhaul: new organizer address fields, separate email/phone, contract-specific instructions, cocktail coverage, and overtime_rate moved to gigs. Updated contract context + template.
</commit_message>
<xml_diff>
--- a/assets/PRS_Contract_Template_Full_Modernized_v2.docx
+++ b/assets/PRS_Contract_Template_Full_Modernized_v2.docx
@@ -425,23 +425,6 @@
         <w:rPr>
           <w:b/>
           <w:bCs/>
-        </w:rPr>
-        <w:t>Additional Notes:</w:t>
-      </w:r>
-      <w:r>
-        <w:br/>
-        <w:t>{{ gig_notes or "None" }}</w:t>
-      </w:r>
-      <w:r>
-        <w:br/>
-      </w:r>
-      <w:r>
-        <w:br/>
-      </w:r>
-      <w:r>
-        <w:rPr>
-          <w:b/>
-          <w:bCs/>
           <w:i/>
           <w:iCs/>
         </w:rPr>

</xml_diff>